<commit_message>
update with new docs
</commit_message>
<xml_diff>
--- a/attachments/files-odt/casodeuso.docx
+++ b/attachments/files-odt/casodeuso.docx
@@ -7,27 +7,23 @@
         <w:pStyle w:val="Ttulo"/>
         <w:rPr>
           <w:rFonts w:ascii="Times New Roman" w:hAnsi="Times New Roman" w:cs="Times New Roman"/>
-          <w:lang w:val="pt-BR"/>
         </w:rPr>
       </w:pPr>
       <w:r>
         <w:rPr>
           <w:rFonts w:ascii="Times New Roman" w:hAnsi="Times New Roman" w:cs="Times New Roman"/>
-          <w:lang w:val="pt-BR"/>
         </w:rPr>
         <w:t>Projeto Final em Engenharia de Computação 2</w:t>
       </w:r>
       <w:r>
         <w:rPr>
           <w:rFonts w:ascii="Times New Roman" w:hAnsi="Times New Roman" w:cs="Times New Roman"/>
-          <w:lang w:val="pt-BR"/>
         </w:rPr>
         <w:br/>
       </w:r>
       <w:r>
         <w:rPr>
           <w:rFonts w:ascii="Times New Roman" w:hAnsi="Times New Roman" w:cs="Times New Roman"/>
-          <w:lang w:val="pt-BR"/>
         </w:rPr>
         <w:t>Caso de uso</w:t>
       </w:r>
@@ -40,218 +36,215 @@
           <w:rFonts w:ascii="Times New Roman" w:hAnsi="Times New Roman"/>
         </w:rPr>
       </w:pPr>
-      <w:proofErr w:type="spellStart"/>
       <w:r>
         <w:rPr>
           <w:rFonts w:ascii="Times New Roman" w:hAnsi="Times New Roman"/>
         </w:rPr>
         <w:t>Descrição</w:t>
       </w:r>
-      <w:proofErr w:type="spellEnd"/>
     </w:p>
     <w:p>
       <w:pPr>
         <w:ind w:left="720"/>
         <w:jc w:val="both"/>
-        <w:rPr>
-          <w:lang w:val="pt-BR"/>
-        </w:rPr>
-      </w:pPr>
-      <w:r>
-        <w:rPr>
-          <w:lang w:val="pt-BR"/>
-        </w:rPr>
+      </w:pPr>
+      <w:r>
         <w:t>Este documento tem como principal objetivo realizar a descrição do caso de uso para o sistema de software do projeto final.</w:t>
       </w:r>
       <w:r>
-        <w:rPr>
-          <w:lang w:val="pt-BR"/>
-        </w:rPr>
         <w:t xml:space="preserve"> O sistema em questão apresenta um sistema de software que apresenta ao usuário informações sobre os </w:t>
       </w:r>
       <w:r>
-        <w:rPr>
-          <w:lang w:val="pt-BR"/>
-        </w:rPr>
         <w:t>custos</w:t>
       </w:r>
       <w:r>
-        <w:rPr>
-          <w:lang w:val="pt-BR"/>
-        </w:rPr>
         <w:t>, pagamentos que foram realizados e empenhos que foram solicitados</w:t>
       </w:r>
       <w:r>
-        <w:rPr>
-          <w:lang w:val="pt-BR"/>
-        </w:rPr>
         <w:t xml:space="preserve"> </w:t>
       </w:r>
       <w:r>
-        <w:rPr>
-          <w:lang w:val="pt-BR"/>
-        </w:rPr>
         <w:t>durante a</w:t>
       </w:r>
       <w:r>
-        <w:rPr>
-          <w:lang w:val="pt-BR"/>
-        </w:rPr>
         <w:t xml:space="preserve"> pandemia</w:t>
       </w:r>
       <w:r>
-        <w:rPr>
-          <w:lang w:val="pt-BR"/>
-        </w:rPr>
         <w:t>. Nesse caso de uso o sistema aborda  a solução para parte de um sistema utilizando os dados d</w:t>
       </w:r>
       <w:r>
-        <w:rPr>
-          <w:lang w:val="pt-BR"/>
-        </w:rPr>
         <w:t>o estado de</w:t>
       </w:r>
       <w:r>
-        <w:rPr>
-          <w:lang w:val="pt-BR"/>
-        </w:rPr>
         <w:t xml:space="preserve"> Santa Catarina pois seus dados estão disponibilizados no site dados abertos. </w:t>
       </w:r>
     </w:p>
     <w:p>
       <w:pPr>
         <w:pStyle w:val="Ttulo1"/>
-        <w:rPr>
-          <w:rFonts w:ascii="Times New Roman" w:hAnsi="Times New Roman"/>
-        </w:rPr>
-      </w:pPr>
-      <w:proofErr w:type="spellStart"/>
-      <w:r>
-        <w:rPr>
-          <w:rFonts w:ascii="Times New Roman" w:hAnsi="Times New Roman"/>
-        </w:rPr>
-        <w:t>Descrição</w:t>
-      </w:r>
-      <w:proofErr w:type="spellEnd"/>
-      <w:r>
-        <w:rPr>
-          <w:rFonts w:ascii="Times New Roman" w:hAnsi="Times New Roman"/>
-        </w:rPr>
-        <w:t xml:space="preserve"> dos </w:t>
-      </w:r>
-      <w:proofErr w:type="spellStart"/>
-      <w:r>
-        <w:rPr>
-          <w:rFonts w:ascii="Times New Roman" w:hAnsi="Times New Roman"/>
-        </w:rPr>
-        <w:t>atores</w:t>
-      </w:r>
-      <w:proofErr w:type="spellEnd"/>
+        <w:jc w:val="both"/>
+        <w:rPr>
+          <w:rFonts w:ascii="Times New Roman" w:hAnsi="Times New Roman"/>
+        </w:rPr>
+      </w:pPr>
+      <w:r>
+        <w:rPr>
+          <w:rFonts w:ascii="Times New Roman" w:hAnsi="Times New Roman"/>
+        </w:rPr>
+        <w:t>Descrição dos atores</w:t>
+      </w:r>
     </w:p>
     <w:p>
       <w:pPr>
         <w:pStyle w:val="Ttulo2"/>
-        <w:rPr>
-          <w:rFonts w:ascii="Times New Roman" w:hAnsi="Times New Roman"/>
-        </w:rPr>
-      </w:pPr>
-      <w:r>
-        <w:rPr>
-          <w:rFonts w:ascii="Times New Roman" w:hAnsi="Times New Roman"/>
-        </w:rPr>
-        <w:t>&lt;Actor 1 Name&gt;</w:t>
+        <w:jc w:val="both"/>
+        <w:rPr>
+          <w:rFonts w:ascii="Times New Roman" w:hAnsi="Times New Roman"/>
+        </w:rPr>
+      </w:pPr>
+      <w:r>
+        <w:rPr>
+          <w:rFonts w:ascii="Times New Roman" w:hAnsi="Times New Roman"/>
+        </w:rPr>
+        <w:t>Usuário Final</w:t>
+      </w:r>
+    </w:p>
+    <w:p>
+      <w:pPr>
+        <w:ind w:left="720"/>
+        <w:jc w:val="both"/>
+      </w:pPr>
+      <w:r>
+        <w:t>O usuário final corresponde a</w:t>
+      </w:r>
+      <w:r>
+        <w:t>o usuário que tem como interesse acessar o sistema de informação que detém as informações sobre os custos e pagamentos que foram realizados pelo governo estadual durante parte do período da pandemia.</w:t>
+      </w:r>
+    </w:p>
+    <w:p>
+      <w:pPr>
+        <w:pStyle w:val="Ttulo2"/>
+        <w:jc w:val="both"/>
+        <w:rPr>
+          <w:rFonts w:ascii="Times New Roman" w:hAnsi="Times New Roman"/>
+        </w:rPr>
+      </w:pPr>
+      <w:r>
+        <w:rPr>
+          <w:rFonts w:ascii="Times New Roman" w:hAnsi="Times New Roman"/>
+        </w:rPr>
+        <w:t>Desenvolvedor</w:t>
+      </w:r>
+    </w:p>
+    <w:p>
+      <w:pPr>
+        <w:ind w:left="720"/>
+        <w:jc w:val="both"/>
+      </w:pPr>
+      <w:r>
+        <w:t>O desenvolvedor correspo</w:t>
+      </w:r>
+      <w:r>
+        <w:t>n</w:t>
+      </w:r>
+      <w:r>
+        <w:t>de ao d</w:t>
+      </w:r>
+      <w:r>
+        <w:t>esenvolvedor do projeto que tem como principal função desenvolver o sistema de software do projeto em questão.</w:t>
+      </w:r>
+    </w:p>
+    <w:p>
+      <w:pPr>
+        <w:pStyle w:val="Ttulo2"/>
+        <w:jc w:val="both"/>
+        <w:rPr>
+          <w:rFonts w:ascii="Times New Roman" w:hAnsi="Times New Roman"/>
+        </w:rPr>
+      </w:pPr>
+      <w:r>
+        <w:rPr>
+          <w:rFonts w:ascii="Times New Roman" w:hAnsi="Times New Roman"/>
+        </w:rPr>
+        <w:t xml:space="preserve">Sistema de </w:t>
+      </w:r>
+      <w:r>
+        <w:rPr>
+          <w:rFonts w:ascii="Times New Roman" w:hAnsi="Times New Roman"/>
+        </w:rPr>
+        <w:t>software</w:t>
+      </w:r>
+    </w:p>
+    <w:p>
+      <w:pPr>
+        <w:ind w:left="720"/>
+        <w:jc w:val="both"/>
+      </w:pPr>
+      <w:r>
+        <w:t xml:space="preserve">O </w:t>
+      </w:r>
+      <w:r>
+        <w:t>sistema de software desenvolvido pelo desenvolvedor do projeto</w:t>
+      </w:r>
+      <w:r>
+        <w:t xml:space="preserve"> em questão tem como objetivo apresentar informações sobre os custos, pagamentos e empenhos que foram solicitados pelo estado de Santa Catarina no período da pandemia.</w:t>
+      </w:r>
+      <w:r>
+        <w:t xml:space="preserve"> </w:t>
+      </w:r>
+    </w:p>
+    <w:p>
+      <w:pPr>
+        <w:jc w:val="both"/>
+      </w:pPr>
+    </w:p>
+    <w:p>
+      <w:pPr>
+        <w:pStyle w:val="Corpodetexto"/>
+        <w:tabs>
+          <w:tab w:val="center" w:pos="4680"/>
+        </w:tabs>
+        <w:jc w:val="both"/>
+      </w:pPr>
+      <w:r>
+        <w:tab/>
       </w:r>
     </w:p>
     <w:p>
       <w:pPr>
         <w:pStyle w:val="Ttulo1"/>
-        <w:rPr>
-          <w:rFonts w:ascii="Times New Roman" w:hAnsi="Times New Roman"/>
-        </w:rPr>
-      </w:pPr>
-      <w:proofErr w:type="spellStart"/>
-      <w:r>
-        <w:rPr>
-          <w:rFonts w:ascii="Times New Roman" w:hAnsi="Times New Roman"/>
-        </w:rPr>
-        <w:t>Pr</w:t>
-      </w:r>
-      <w:r>
-        <w:rPr>
-          <w:rFonts w:ascii="Times New Roman" w:hAnsi="Times New Roman"/>
-        </w:rPr>
-        <w:t>é</w:t>
-      </w:r>
-      <w:proofErr w:type="spellEnd"/>
-      <w:r>
-        <w:rPr>
-          <w:rFonts w:ascii="Times New Roman" w:hAnsi="Times New Roman"/>
-        </w:rPr>
-        <w:t xml:space="preserve"> </w:t>
-      </w:r>
-      <w:proofErr w:type="spellStart"/>
-      <w:r>
-        <w:rPr>
-          <w:rFonts w:ascii="Times New Roman" w:hAnsi="Times New Roman"/>
-        </w:rPr>
-        <w:t>condições</w:t>
-      </w:r>
-      <w:proofErr w:type="spellEnd"/>
-    </w:p>
-    <w:p>
-      <w:pPr>
-        <w:pStyle w:val="Corpodetexto"/>
-        <w:tabs>
-          <w:tab w:val="center" w:pos="4680"/>
-        </w:tabs>
-      </w:pPr>
-      <w:r>
-        <w:t>&lt;pre-condition 1&gt;</w:t>
-      </w:r>
-      <w:r>
-        <w:tab/>
-      </w:r>
-    </w:p>
-    <w:p>
-      <w:pPr>
-        <w:pStyle w:val="Ttulo1"/>
-        <w:rPr>
-          <w:rFonts w:ascii="Times New Roman" w:hAnsi="Times New Roman"/>
-          <w:lang w:val="pt-BR"/>
-        </w:rPr>
-      </w:pPr>
-      <w:r>
-        <w:rPr>
-          <w:rFonts w:ascii="Times New Roman" w:hAnsi="Times New Roman"/>
-          <w:lang w:val="pt-BR"/>
+        <w:jc w:val="both"/>
+        <w:rPr>
+          <w:rFonts w:ascii="Times New Roman" w:hAnsi="Times New Roman"/>
+        </w:rPr>
+      </w:pPr>
+      <w:r>
+        <w:rPr>
+          <w:rFonts w:ascii="Times New Roman" w:hAnsi="Times New Roman"/>
         </w:rPr>
         <w:t xml:space="preserve">Fluxos e </w:t>
       </w:r>
       <w:r>
         <w:rPr>
           <w:rFonts w:ascii="Times New Roman" w:hAnsi="Times New Roman"/>
-          <w:lang w:val="pt-BR"/>
         </w:rPr>
         <w:t>s</w:t>
       </w:r>
       <w:r>
         <w:rPr>
           <w:rFonts w:ascii="Times New Roman" w:hAnsi="Times New Roman"/>
-          <w:lang w:val="pt-BR"/>
         </w:rPr>
         <w:t xml:space="preserve">equência de </w:t>
       </w:r>
       <w:r>
         <w:rPr>
           <w:rFonts w:ascii="Times New Roman" w:hAnsi="Times New Roman"/>
-          <w:lang w:val="pt-BR"/>
         </w:rPr>
         <w:t>e</w:t>
       </w:r>
       <w:r>
         <w:rPr>
           <w:rFonts w:ascii="Times New Roman" w:hAnsi="Times New Roman"/>
-          <w:lang w:val="pt-BR"/>
         </w:rPr>
         <w:t>ventos</w:t>
       </w:r>
@@ -263,9 +256,18 @@
           <w:ilvl w:val="0"/>
           <w:numId w:val="5"/>
         </w:numPr>
-      </w:pPr>
-      <w:r>
-        <w:t>The use case begins when &lt;actor&gt;, &lt;does something&gt;…</w:t>
+        <w:jc w:val="both"/>
+        <w:rPr>
+          <w:sz w:val="24"/>
+          <w:szCs w:val="24"/>
+        </w:rPr>
+      </w:pPr>
+      <w:r>
+        <w:rPr>
+          <w:sz w:val="24"/>
+          <w:szCs w:val="24"/>
+        </w:rPr>
+        <w:t>O caso de uso inicia com o usuário final consultando o sistema de software.</w:t>
       </w:r>
     </w:p>
     <w:p>
@@ -275,12 +277,32 @@
           <w:ilvl w:val="0"/>
           <w:numId w:val="5"/>
         </w:numPr>
-      </w:pPr>
-      <w:r>
-        <w:t>&lt;basic flow step 1</w:t>
-      </w:r>
-      <w:r>
-        <w:t>&gt;</w:t>
+        <w:jc w:val="both"/>
+        <w:rPr>
+          <w:sz w:val="24"/>
+          <w:szCs w:val="24"/>
+        </w:rPr>
+      </w:pPr>
+      <w:r>
+        <w:rPr>
+          <w:sz w:val="24"/>
+          <w:szCs w:val="24"/>
+        </w:rPr>
+        <w:t xml:space="preserve">O usuário final </w:t>
+      </w:r>
+      <w:r>
+        <w:rPr>
+          <w:sz w:val="24"/>
+          <w:szCs w:val="24"/>
+        </w:rPr>
+        <w:t>acessa os dashboards</w:t>
+      </w:r>
+      <w:r>
+        <w:rPr>
+          <w:sz w:val="24"/>
+          <w:szCs w:val="24"/>
+        </w:rPr>
+        <w:t>.</w:t>
       </w:r>
     </w:p>
     <w:p>
@@ -290,9 +312,18 @@
           <w:ilvl w:val="0"/>
           <w:numId w:val="5"/>
         </w:numPr>
-      </w:pPr>
-      <w:r>
-        <w:t xml:space="preserve">… </w:t>
+        <w:jc w:val="both"/>
+        <w:rPr>
+          <w:sz w:val="24"/>
+          <w:szCs w:val="24"/>
+        </w:rPr>
+      </w:pPr>
+      <w:r>
+        <w:rPr>
+          <w:sz w:val="24"/>
+          <w:szCs w:val="24"/>
+        </w:rPr>
+        <w:t>O usuário final seleciona o estado que deseja verificar as informações. No caso desse projeto inicialmente tem-se apenas os dados do estado de Santa Catarina, sendo este a apresentação de parte de um sistema de software.</w:t>
       </w:r>
     </w:p>
     <w:p>
@@ -302,9 +333,18 @@
           <w:ilvl w:val="0"/>
           <w:numId w:val="5"/>
         </w:numPr>
-      </w:pPr>
-      <w:r>
-        <w:t>&lt;basic flow step n&gt;</w:t>
+        <w:jc w:val="both"/>
+        <w:rPr>
+          <w:sz w:val="24"/>
+          <w:szCs w:val="24"/>
+        </w:rPr>
+      </w:pPr>
+      <w:r>
+        <w:rPr>
+          <w:sz w:val="24"/>
+          <w:szCs w:val="24"/>
+        </w:rPr>
+        <w:t>O sistema de software apresenta as informações selecionadas pelo usuário final.</w:t>
       </w:r>
     </w:p>
     <w:p>
@@ -314,14 +354,45 @@
           <w:ilvl w:val="0"/>
           <w:numId w:val="5"/>
         </w:numPr>
-      </w:pPr>
-      <w:r>
-        <w:t>The use case ends.</w:t>
+        <w:jc w:val="both"/>
+        <w:rPr>
+          <w:sz w:val="24"/>
+          <w:szCs w:val="24"/>
+        </w:rPr>
+      </w:pPr>
+      <w:r>
+        <w:rPr>
+          <w:sz w:val="24"/>
+          <w:szCs w:val="24"/>
+        </w:rPr>
+        <w:t>O usuário final deseja realizar a troca de estado para ver dados de outro estado.</w:t>
+      </w:r>
+    </w:p>
+    <w:p>
+      <w:pPr>
+        <w:pStyle w:val="Corpodetexto"/>
+        <w:numPr>
+          <w:ilvl w:val="0"/>
+          <w:numId w:val="5"/>
+        </w:numPr>
+        <w:jc w:val="both"/>
+        <w:rPr>
+          <w:sz w:val="24"/>
+          <w:szCs w:val="24"/>
+        </w:rPr>
+      </w:pPr>
+      <w:r>
+        <w:rPr>
+          <w:sz w:val="24"/>
+          <w:szCs w:val="24"/>
+        </w:rPr>
+        <w:t>O desenvolvedor tem como função manter os dados atualizados.</w:t>
       </w:r>
     </w:p>
     <w:p>
       <w:pPr>
         <w:pStyle w:val="Ttulo1"/>
+        <w:jc w:val="both"/>
         <w:rPr>
           <w:rFonts w:ascii="Times New Roman" w:hAnsi="Times New Roman"/>
         </w:rPr>
@@ -344,32 +415,37 @@
     <w:p>
       <w:pPr>
         <w:pStyle w:val="Ttulo2"/>
-        <w:rPr>
-          <w:rFonts w:ascii="Times New Roman" w:hAnsi="Times New Roman"/>
-        </w:rPr>
-      </w:pPr>
-      <w:r>
-        <w:rPr>
-          <w:rFonts w:ascii="Times New Roman" w:hAnsi="Times New Roman"/>
-        </w:rPr>
-        <w:t>&lt;alternate flow 1&gt;</w:t>
-      </w:r>
-    </w:p>
-    <w:p>
-      <w:pPr>
-        <w:pStyle w:val="Corpodetexto"/>
-      </w:pPr>
-      <w:r>
-        <w:t>If in step &lt;x&gt;</w:t>
-      </w:r>
-      <w:r>
-        <w:t xml:space="preserve"> of the basic flow</w:t>
-      </w:r>
-      <w:r>
-        <w:t xml:space="preserve"> the &lt;actor or system does something&gt;, then</w:t>
-      </w:r>
-      <w:r>
-        <w:t xml:space="preserve"> </w:t>
+        <w:jc w:val="both"/>
+        <w:rPr>
+          <w:rFonts w:ascii="Times New Roman" w:hAnsi="Times New Roman"/>
+        </w:rPr>
+      </w:pPr>
+      <w:r>
+        <w:rPr>
+          <w:rFonts w:ascii="Times New Roman" w:hAnsi="Times New Roman"/>
+        </w:rPr>
+        <w:t>Fluxo 1</w:t>
+      </w:r>
+    </w:p>
+    <w:p>
+      <w:pPr>
+        <w:ind w:left="720"/>
+        <w:rPr>
+          <w:sz w:val="20"/>
+          <w:szCs w:val="20"/>
+        </w:rPr>
+      </w:pPr>
+      <w:r>
+        <w:lastRenderedPageBreak/>
+        <w:t>No primeiro fluxo, o usuário segue a sequência para acessar os dashboards do sistema de software.</w:t>
+      </w:r>
+    </w:p>
+    <w:p>
+      <w:pPr>
+        <w:ind w:left="720"/>
+      </w:pPr>
+      <w:r>
+        <w:t xml:space="preserve">  </w:t>
       </w:r>
     </w:p>
     <w:p>
@@ -379,9 +455,10 @@
           <w:ilvl w:val="0"/>
           <w:numId w:val="8"/>
         </w:numPr>
-      </w:pPr>
-      <w:r>
-        <w:t xml:space="preserve">&lt;describe flow&gt;  </w:t>
+        <w:jc w:val="both"/>
+      </w:pPr>
+      <w:r>
+        <w:t>O usuário seleciona acessar os dashboards.</w:t>
       </w:r>
     </w:p>
     <w:p>
@@ -391,32 +468,64 @@
           <w:ilvl w:val="0"/>
           <w:numId w:val="8"/>
         </w:numPr>
-      </w:pPr>
-      <w:r>
-        <w:t>The use case resumes at step &lt;y&gt;</w:t>
-      </w:r>
+        <w:jc w:val="both"/>
+      </w:pPr>
+      <w:r>
+        <w:t>O usuário decide trocar de estado.</w:t>
+      </w:r>
+    </w:p>
+    <w:p>
+      <w:pPr>
+        <w:pStyle w:val="Corpodetexto"/>
+        <w:numPr>
+          <w:ilvl w:val="0"/>
+          <w:numId w:val="8"/>
+        </w:numPr>
+        <w:jc w:val="both"/>
+      </w:pPr>
+      <w:r>
+        <w:t>O usuário visualiza os dashboards do estado selecionado.</w:t>
+      </w:r>
+    </w:p>
+    <w:p>
+      <w:pPr>
+        <w:pStyle w:val="Corpodetexto"/>
+        <w:jc w:val="both"/>
+      </w:pPr>
+    </w:p>
+    <w:p>
+      <w:pPr>
+        <w:pStyle w:val="Corpodetexto"/>
+        <w:ind w:left="1080"/>
+        <w:jc w:val="both"/>
+      </w:pPr>
     </w:p>
     <w:p>
       <w:pPr>
         <w:pStyle w:val="Ttulo1"/>
-        <w:rPr>
-          <w:rFonts w:ascii="Times New Roman" w:hAnsi="Times New Roman"/>
-        </w:rPr>
-      </w:pPr>
-      <w:r>
-        <w:rPr>
-          <w:rFonts w:ascii="Times New Roman" w:hAnsi="Times New Roman"/>
-        </w:rPr>
-        <w:t xml:space="preserve">Sub </w:t>
-      </w:r>
-      <w:proofErr w:type="spellStart"/>
+        <w:jc w:val="both"/>
+        <w:rPr>
+          <w:rFonts w:ascii="Times New Roman" w:hAnsi="Times New Roman"/>
+        </w:rPr>
+      </w:pPr>
+      <w:r>
+        <w:rPr>
+          <w:rFonts w:ascii="Times New Roman" w:hAnsi="Times New Roman"/>
+        </w:rPr>
+        <w:t>Sub</w:t>
+      </w:r>
+      <w:r>
+        <w:rPr>
+          <w:rFonts w:ascii="Times New Roman" w:hAnsi="Times New Roman"/>
+        </w:rPr>
+        <w:t xml:space="preserve"> </w:t>
+      </w:r>
       <w:r>
         <w:rPr>
           <w:rFonts w:ascii="Times New Roman" w:hAnsi="Times New Roman"/>
         </w:rPr>
         <w:t>Fluxos</w:t>
       </w:r>
-      <w:proofErr w:type="spellEnd"/>
       <w:r>
         <w:rPr>
           <w:rFonts w:ascii="Times New Roman" w:hAnsi="Times New Roman"/>
@@ -427,31 +536,49 @@
     <w:p>
       <w:pPr>
         <w:pStyle w:val="Ttulo2"/>
-        <w:rPr>
-          <w:rFonts w:ascii="Times New Roman" w:hAnsi="Times New Roman"/>
-        </w:rPr>
-      </w:pPr>
-      <w:r>
-        <w:rPr>
-          <w:rFonts w:ascii="Times New Roman" w:hAnsi="Times New Roman"/>
-        </w:rPr>
-        <w:t>&lt;</w:t>
-      </w:r>
-      <w:proofErr w:type="spellStart"/>
-      <w:r>
-        <w:rPr>
-          <w:rFonts w:ascii="Times New Roman" w:hAnsi="Times New Roman"/>
-        </w:rPr>
-        <w:t>subflow</w:t>
-      </w:r>
-      <w:proofErr w:type="spellEnd"/>
-      <w:r>
-        <w:rPr>
-          <w:rFonts w:ascii="Times New Roman" w:hAnsi="Times New Roman"/>
-        </w:rPr>
-        <w:t xml:space="preserve"> 1&gt;</w:t>
-      </w:r>
-    </w:p>
+        <w:jc w:val="both"/>
+        <w:rPr>
+          <w:rFonts w:ascii="Times New Roman" w:hAnsi="Times New Roman"/>
+        </w:rPr>
+      </w:pPr>
+      <w:r>
+        <w:rPr>
+          <w:rFonts w:ascii="Times New Roman" w:hAnsi="Times New Roman"/>
+        </w:rPr>
+        <w:t>Sub</w:t>
+      </w:r>
+      <w:r>
+        <w:rPr>
+          <w:rFonts w:ascii="Times New Roman" w:hAnsi="Times New Roman"/>
+        </w:rPr>
+        <w:t xml:space="preserve"> </w:t>
+      </w:r>
+      <w:r>
+        <w:rPr>
+          <w:rFonts w:ascii="Times New Roman" w:hAnsi="Times New Roman"/>
+        </w:rPr>
+        <w:t>fluxo</w:t>
+      </w:r>
+    </w:p>
+    <w:p>
+      <w:pPr>
+        <w:pStyle w:val="Corpodetexto"/>
+        <w:ind w:left="0" w:firstLine="720"/>
+        <w:jc w:val="both"/>
+        <w:rPr>
+          <w:sz w:val="24"/>
+          <w:szCs w:val="24"/>
+        </w:rPr>
+      </w:pPr>
+      <w:r>
+        <w:rPr>
+          <w:sz w:val="24"/>
+          <w:szCs w:val="24"/>
+        </w:rPr>
+        <w:t>O desenvolvedor tem como função manter os dados do sistema de software atualizados. Dessa forma o usuário ao acessar as informações têm informações atualizadas.</w:t>
+      </w:r>
+    </w:p>
+    <w:p/>
     <w:p>
       <w:pPr>
         <w:pStyle w:val="Corpodetexto"/>
@@ -459,17 +586,10 @@
           <w:ilvl w:val="0"/>
           <w:numId w:val="7"/>
         </w:numPr>
-      </w:pPr>
-      <w:r>
-        <w:t>&lt;</w:t>
-      </w:r>
-      <w:proofErr w:type="spellStart"/>
-      <w:r>
-        <w:t>subflow</w:t>
-      </w:r>
-      <w:proofErr w:type="spellEnd"/>
-      <w:r>
-        <w:t xml:space="preserve"> 1, step 1&gt;</w:t>
+        <w:jc w:val="both"/>
+      </w:pPr>
+      <w:r>
+        <w:t>Desenvolvedor atualiza os dados do sistema de software.</w:t>
       </w:r>
     </w:p>
     <w:p>
@@ -479,9 +599,10 @@
           <w:ilvl w:val="0"/>
           <w:numId w:val="7"/>
         </w:numPr>
-      </w:pPr>
-      <w:r>
-        <w:t>…</w:t>
+        <w:jc w:val="both"/>
+      </w:pPr>
+      <w:r>
+        <w:t>O usuário final acessa o sistema de software com os dados atualizados.</w:t>
       </w:r>
     </w:p>
     <w:p>
@@ -491,32 +612,92 @@
           <w:ilvl w:val="0"/>
           <w:numId w:val="7"/>
         </w:numPr>
-      </w:pPr>
-      <w:r>
-        <w:t>&lt;</w:t>
-      </w:r>
+        <w:jc w:val="both"/>
+      </w:pPr>
+      <w:r>
+        <w:t>O usuário final acessa o</w:t>
+      </w:r>
+      <w:r>
+        <w:t>s dashboards do sistema de software.</w:t>
+      </w:r>
+    </w:p>
+    <w:p>
+      <w:pPr>
+        <w:pStyle w:val="Corpodetexto"/>
+        <w:numPr>
+          <w:ilvl w:val="0"/>
+          <w:numId w:val="7"/>
+        </w:numPr>
+        <w:jc w:val="both"/>
+      </w:pPr>
+      <w:r>
+        <w:t>O usuário final seleciona o estado que deseja obter as informações.</w:t>
+      </w:r>
+    </w:p>
+    <w:p>
+      <w:pPr>
+        <w:pStyle w:val="Corpodetexto"/>
+        <w:numPr>
+          <w:ilvl w:val="0"/>
+          <w:numId w:val="7"/>
+        </w:numPr>
+        <w:jc w:val="both"/>
+      </w:pPr>
+      <w:r>
+        <w:t>O usuário final troca de estado.</w:t>
+      </w:r>
+    </w:p>
+    <w:p>
+      <w:pPr>
+        <w:pStyle w:val="Corpodetexto"/>
+        <w:numPr>
+          <w:ilvl w:val="0"/>
+          <w:numId w:val="7"/>
+        </w:numPr>
+        <w:jc w:val="both"/>
+      </w:pPr>
+      <w:r>
+        <w:t>O usuário final seleciona o estado que deseja obter as informações.</w:t>
+      </w:r>
+    </w:p>
+    <w:p>
+      <w:pPr>
+        <w:pStyle w:val="Corpodetexto"/>
+        <w:ind w:left="1440"/>
+        <w:jc w:val="both"/>
+      </w:pPr>
+      <w:r>
+        <w:t xml:space="preserve"> </w:t>
+      </w:r>
+    </w:p>
+    <w:p>
+      <w:pPr>
+        <w:pStyle w:val="Ttulo1"/>
+        <w:jc w:val="both"/>
+        <w:rPr>
+          <w:rFonts w:ascii="Times New Roman" w:hAnsi="Times New Roman"/>
+        </w:rPr>
+      </w:pPr>
       <w:proofErr w:type="spellStart"/>
       <w:r>
-        <w:t>subflow</w:t>
+        <w:rPr>
+          <w:rFonts w:ascii="Times New Roman" w:hAnsi="Times New Roman"/>
+        </w:rPr>
+        <w:t>Cenários</w:t>
       </w:r>
       <w:proofErr w:type="spellEnd"/>
       <w:r>
-        <w:t xml:space="preserve"> 1, step n&gt;</w:t>
-      </w:r>
-    </w:p>
-    <w:p>
-      <w:pPr>
-        <w:pStyle w:val="Ttulo1"/>
-        <w:rPr>
-          <w:rFonts w:ascii="Times New Roman" w:hAnsi="Times New Roman"/>
-        </w:rPr>
-      </w:pPr>
+        <w:rPr>
+          <w:rFonts w:ascii="Times New Roman" w:hAnsi="Times New Roman"/>
+        </w:rPr>
+        <w:t xml:space="preserve"> </w:t>
+      </w:r>
       <w:proofErr w:type="spellStart"/>
       <w:r>
         <w:rPr>
           <w:rFonts w:ascii="Times New Roman" w:hAnsi="Times New Roman"/>
         </w:rPr>
-        <w:t>Cenários</w:t>
+        <w:t>chave</w:t>
       </w:r>
       <w:proofErr w:type="spellEnd"/>
       <w:r>
@@ -525,33 +706,20 @@
         </w:rPr>
         <w:t xml:space="preserve"> </w:t>
       </w:r>
-      <w:proofErr w:type="spellStart"/>
-      <w:r>
-        <w:rPr>
-          <w:rFonts w:ascii="Times New Roman" w:hAnsi="Times New Roman"/>
-        </w:rPr>
-        <w:t>chave</w:t>
-      </w:r>
-      <w:proofErr w:type="spellEnd"/>
-      <w:r>
-        <w:rPr>
-          <w:rFonts w:ascii="Times New Roman" w:hAnsi="Times New Roman"/>
-        </w:rPr>
-        <w:t xml:space="preserve"> </w:t>
-      </w:r>
     </w:p>
     <w:p>
       <w:pPr>
         <w:pStyle w:val="Ttulo2"/>
-        <w:rPr>
-          <w:rFonts w:ascii="Times New Roman" w:hAnsi="Times New Roman"/>
-        </w:rPr>
-      </w:pPr>
-      <w:r>
-        <w:rPr>
-          <w:rFonts w:ascii="Times New Roman" w:hAnsi="Times New Roman"/>
-        </w:rPr>
-        <w:t>&lt;scenario 1&gt;</w:t>
+        <w:jc w:val="both"/>
+        <w:rPr>
+          <w:rFonts w:ascii="Times New Roman" w:hAnsi="Times New Roman"/>
+        </w:rPr>
+      </w:pPr>
+      <w:r>
+        <w:rPr>
+          <w:rFonts w:ascii="Times New Roman" w:hAnsi="Times New Roman"/>
+        </w:rPr>
+        <w:t>Cenário 1</w:t>
       </w:r>
     </w:p>
     <w:p>
@@ -561,9 +729,10 @@
           <w:ilvl w:val="0"/>
           <w:numId w:val="6"/>
         </w:numPr>
-      </w:pPr>
-      <w:r>
-        <w:t>&lt;scenario 1, step 1&gt;</w:t>
+        <w:jc w:val="both"/>
+      </w:pPr>
+      <w:r>
+        <w:t>No cenário 1 o usuário final acessa os dashboards do sistema de software.</w:t>
       </w:r>
     </w:p>
     <w:p>
@@ -573,9 +742,16 @@
           <w:ilvl w:val="0"/>
           <w:numId w:val="6"/>
         </w:numPr>
-      </w:pPr>
-      <w:r>
-        <w:t>…</w:t>
+        <w:jc w:val="both"/>
+      </w:pPr>
+      <w:r>
+        <w:t xml:space="preserve">No cenário 1 o usuário </w:t>
+      </w:r>
+      <w:r>
+        <w:t xml:space="preserve">final </w:t>
+      </w:r>
+      <w:r>
+        <w:t xml:space="preserve">seleciona o estado que deseja acessar as informações. </w:t>
       </w:r>
     </w:p>
     <w:p>
@@ -585,14 +761,142 @@
           <w:ilvl w:val="0"/>
           <w:numId w:val="6"/>
         </w:numPr>
-      </w:pPr>
-      <w:r>
-        <w:t>&lt;scenario 1, step n&gt;</w:t>
-      </w:r>
+        <w:jc w:val="both"/>
+      </w:pPr>
+      <w:r>
+        <w:t>No cenário 1 o usuário</w:t>
+      </w:r>
+      <w:r>
+        <w:t xml:space="preserve"> final</w:t>
+      </w:r>
+      <w:r>
+        <w:t xml:space="preserve"> obtém as informações esperadas.</w:t>
+      </w:r>
+    </w:p>
+    <w:p>
+      <w:pPr>
+        <w:pStyle w:val="Ttulo2"/>
+        <w:jc w:val="both"/>
+        <w:rPr>
+          <w:rFonts w:ascii="Times New Roman" w:hAnsi="Times New Roman"/>
+        </w:rPr>
+      </w:pPr>
+      <w:r>
+        <w:rPr>
+          <w:rFonts w:ascii="Times New Roman" w:hAnsi="Times New Roman"/>
+        </w:rPr>
+        <w:t xml:space="preserve">Cenário </w:t>
+      </w:r>
+      <w:r>
+        <w:rPr>
+          <w:rFonts w:ascii="Times New Roman" w:hAnsi="Times New Roman"/>
+        </w:rPr>
+        <w:t>2</w:t>
+      </w:r>
+    </w:p>
+    <w:p>
+      <w:pPr>
+        <w:pStyle w:val="Corpodetexto"/>
+        <w:numPr>
+          <w:ilvl w:val="0"/>
+          <w:numId w:val="9"/>
+        </w:numPr>
+        <w:jc w:val="both"/>
+      </w:pPr>
+      <w:r>
+        <w:t xml:space="preserve">No cenário </w:t>
+      </w:r>
+      <w:r>
+        <w:t>2</w:t>
+      </w:r>
+      <w:r>
+        <w:t xml:space="preserve"> o usuário final acessa os dashboards do sistema de software.</w:t>
+      </w:r>
+    </w:p>
+    <w:p>
+      <w:pPr>
+        <w:pStyle w:val="Corpodetexto"/>
+        <w:numPr>
+          <w:ilvl w:val="0"/>
+          <w:numId w:val="9"/>
+        </w:numPr>
+        <w:jc w:val="both"/>
+      </w:pPr>
+      <w:r>
+        <w:t>No cenário 2 o usuário final troca de estado.</w:t>
+      </w:r>
+    </w:p>
+    <w:p>
+      <w:pPr>
+        <w:pStyle w:val="Corpodetexto"/>
+        <w:numPr>
+          <w:ilvl w:val="0"/>
+          <w:numId w:val="9"/>
+        </w:numPr>
+        <w:jc w:val="both"/>
+      </w:pPr>
+      <w:r>
+        <w:t>No cenário 2 o usuário final obtém as informações esperadas.</w:t>
+      </w:r>
+    </w:p>
+    <w:p>
+      <w:pPr>
+        <w:pStyle w:val="Ttulo2"/>
+        <w:jc w:val="both"/>
+        <w:rPr>
+          <w:rFonts w:ascii="Times New Roman" w:hAnsi="Times New Roman"/>
+        </w:rPr>
+      </w:pPr>
+      <w:r>
+        <w:rPr>
+          <w:rFonts w:ascii="Times New Roman" w:hAnsi="Times New Roman"/>
+        </w:rPr>
+        <w:t xml:space="preserve">Cenário </w:t>
+      </w:r>
+      <w:r>
+        <w:rPr>
+          <w:rFonts w:ascii="Times New Roman" w:hAnsi="Times New Roman"/>
+        </w:rPr>
+        <w:t>3</w:t>
+      </w:r>
+    </w:p>
+    <w:p/>
+    <w:p>
+      <w:pPr>
+        <w:pStyle w:val="Corpodetexto"/>
+        <w:numPr>
+          <w:ilvl w:val="0"/>
+          <w:numId w:val="16"/>
+        </w:numPr>
+        <w:jc w:val="both"/>
+      </w:pPr>
+      <w:r>
+        <w:t xml:space="preserve">No cenário </w:t>
+      </w:r>
+      <w:r>
+        <w:t>3</w:t>
+      </w:r>
+      <w:r>
+        <w:t xml:space="preserve"> o </w:t>
+      </w:r>
+      <w:r>
+        <w:t>desenvolvedor mantém os dados do sistema de software atualizados</w:t>
+      </w:r>
+      <w:r>
+        <w:t>.</w:t>
+      </w:r>
+    </w:p>
+    <w:p>
+      <w:pPr>
+        <w:pStyle w:val="Corpodetexto"/>
+        <w:ind w:left="0"/>
+        <w:jc w:val="both"/>
+      </w:pPr>
     </w:p>
     <w:p>
       <w:pPr>
         <w:pStyle w:val="Ttulo1"/>
+        <w:jc w:val="both"/>
         <w:rPr>
           <w:rFonts w:ascii="Times New Roman" w:hAnsi="Times New Roman"/>
         </w:rPr>
@@ -602,7 +906,6 @@
         <w:rPr>
           <w:rFonts w:ascii="Times New Roman" w:hAnsi="Times New Roman"/>
         </w:rPr>
-        <w:lastRenderedPageBreak/>
         <w:t>Pós</w:t>
       </w:r>
       <w:proofErr w:type="spellEnd"/>
@@ -624,65 +927,42 @@
     <w:p>
       <w:pPr>
         <w:pStyle w:val="Ttulo2"/>
-        <w:rPr>
-          <w:rFonts w:ascii="Times New Roman" w:hAnsi="Times New Roman"/>
-        </w:rPr>
-      </w:pPr>
-      <w:r>
-        <w:rPr>
-          <w:rFonts w:ascii="Times New Roman" w:hAnsi="Times New Roman"/>
-        </w:rPr>
-        <w:t>&lt;post-condition 1&gt;</w:t>
-      </w:r>
-    </w:p>
-    <w:p>
-      <w:pPr>
-        <w:pStyle w:val="Ttulo1"/>
-        <w:rPr>
-          <w:rFonts w:ascii="Times New Roman" w:hAnsi="Times New Roman"/>
-        </w:rPr>
-      </w:pPr>
-      <w:proofErr w:type="spellStart"/>
-      <w:r>
-        <w:rPr>
-          <w:rFonts w:ascii="Times New Roman" w:hAnsi="Times New Roman"/>
-        </w:rPr>
-        <w:t>Requisitos</w:t>
-      </w:r>
-      <w:proofErr w:type="spellEnd"/>
-      <w:r>
-        <w:rPr>
-          <w:rFonts w:ascii="Times New Roman" w:hAnsi="Times New Roman"/>
-        </w:rPr>
-        <w:t xml:space="preserve"> </w:t>
-      </w:r>
-      <w:proofErr w:type="spellStart"/>
-      <w:r>
-        <w:rPr>
-          <w:rFonts w:ascii="Times New Roman" w:hAnsi="Times New Roman"/>
-        </w:rPr>
-        <w:t>especiais</w:t>
-      </w:r>
-      <w:proofErr w:type="spellEnd"/>
-      <w:r>
-        <w:rPr>
-          <w:rFonts w:ascii="Times New Roman" w:hAnsi="Times New Roman"/>
-        </w:rPr>
-        <w:t xml:space="preserve"> </w:t>
+        <w:jc w:val="both"/>
+        <w:rPr>
+          <w:rFonts w:ascii="Times New Roman" w:hAnsi="Times New Roman"/>
+        </w:rPr>
+      </w:pPr>
+      <w:r>
+        <w:rPr>
+          <w:rFonts w:ascii="Times New Roman" w:hAnsi="Times New Roman"/>
+        </w:rPr>
+        <w:t>Pós condição 1</w:t>
       </w:r>
     </w:p>
     <w:p>
       <w:pPr>
         <w:pStyle w:val="Corpodetexto"/>
-      </w:pPr>
-      <w:r>
-        <w:t>&lt;</w:t>
-      </w:r>
-      <w:r>
-        <w:t>special requirement</w:t>
-      </w:r>
-      <w:r>
-        <w:t xml:space="preserve"> 1&gt;</w:t>
+        <w:numPr>
+          <w:ilvl w:val="0"/>
+          <w:numId w:val="15"/>
+        </w:numPr>
+        <w:jc w:val="both"/>
+      </w:pPr>
+      <w:r>
+        <w:t>O desenvolvedor deve manter o sistema de software atualizado, de forma que as informações apresentadas ao usuário final devem ser as mais recentes.</w:t>
+      </w:r>
+    </w:p>
+    <w:p>
+      <w:pPr>
+        <w:pStyle w:val="Corpodetexto"/>
+        <w:numPr>
+          <w:ilvl w:val="0"/>
+          <w:numId w:val="15"/>
+        </w:numPr>
+        <w:jc w:val="both"/>
+      </w:pPr>
+      <w:r>
+        <w:t>O desenvolvedor deve manter um ciclo de atualização do sistema de software.</w:t>
       </w:r>
     </w:p>
     <w:p/>
@@ -945,20 +1225,17 @@
           <w:pPr>
             <w:rPr>
               <w:sz w:val="20"/>
-              <w:lang w:val="pt-BR"/>
             </w:rPr>
           </w:pPr>
           <w:r>
             <w:rPr>
               <w:sz w:val="20"/>
-              <w:lang w:val="pt-BR"/>
             </w:rPr>
             <w:t>Projeto Final em Engenharia d</w:t>
           </w:r>
           <w:r>
             <w:rPr>
               <w:sz w:val="20"/>
-              <w:lang w:val="pt-BR"/>
             </w:rPr>
             <w:t>e Computação 2</w:t>
           </w:r>
@@ -977,7 +1254,6 @@
             <w:ind w:right="68"/>
             <w:rPr>
               <w:sz w:val="20"/>
-              <w:lang w:val="pt-BR"/>
             </w:rPr>
           </w:pPr>
         </w:p>
@@ -992,20 +1268,17 @@
           <w:pPr>
             <w:rPr>
               <w:sz w:val="20"/>
-              <w:lang w:val="pt-BR"/>
             </w:rPr>
           </w:pPr>
           <w:r>
             <w:rPr>
               <w:sz w:val="20"/>
-              <w:lang w:val="pt-BR"/>
             </w:rPr>
             <w:t>Especificação do caso de u</w:t>
           </w:r>
           <w:r>
             <w:rPr>
               <w:sz w:val="20"/>
-              <w:lang w:val="pt-BR"/>
             </w:rPr>
             <w:t>so</w:t>
           </w:r>
@@ -1024,7 +1297,6 @@
           <w:r>
             <w:rPr>
               <w:sz w:val="20"/>
-              <w:lang w:val="pt-BR"/>
             </w:rPr>
             <w:t xml:space="preserve">  </w:t>
           </w:r>
@@ -1417,6 +1689,184 @@
     </w:lvl>
   </w:abstractNum>
   <w:abstractNum w:abstractNumId="3" w15:restartNumberingAfterBreak="0">
+    <w:nsid w:val="02B92463"/>
+    <w:multiLevelType w:val="hybridMultilevel"/>
+    <w:tmpl w:val="3C8E6698"/>
+    <w:lvl w:ilvl="0" w:tplc="E6F6158E">
+      <w:start w:val="1"/>
+      <w:numFmt w:val="decimal"/>
+      <w:lvlText w:val="%1."/>
+      <w:lvlJc w:val="left"/>
+      <w:pPr>
+        <w:ind w:left="1425" w:hanging="360"/>
+      </w:pPr>
+      <w:rPr>
+        <w:rFonts w:hint="default"/>
+      </w:rPr>
+    </w:lvl>
+    <w:lvl w:ilvl="1" w:tplc="04160019" w:tentative="1">
+      <w:start w:val="1"/>
+      <w:numFmt w:val="lowerLetter"/>
+      <w:lvlText w:val="%2."/>
+      <w:lvlJc w:val="left"/>
+      <w:pPr>
+        <w:ind w:left="2145" w:hanging="360"/>
+      </w:pPr>
+    </w:lvl>
+    <w:lvl w:ilvl="2" w:tplc="0416001B" w:tentative="1">
+      <w:start w:val="1"/>
+      <w:numFmt w:val="lowerRoman"/>
+      <w:lvlText w:val="%3."/>
+      <w:lvlJc w:val="right"/>
+      <w:pPr>
+        <w:ind w:left="2865" w:hanging="180"/>
+      </w:pPr>
+    </w:lvl>
+    <w:lvl w:ilvl="3" w:tplc="0416000F" w:tentative="1">
+      <w:start w:val="1"/>
+      <w:numFmt w:val="decimal"/>
+      <w:lvlText w:val="%4."/>
+      <w:lvlJc w:val="left"/>
+      <w:pPr>
+        <w:ind w:left="3585" w:hanging="360"/>
+      </w:pPr>
+    </w:lvl>
+    <w:lvl w:ilvl="4" w:tplc="04160019" w:tentative="1">
+      <w:start w:val="1"/>
+      <w:numFmt w:val="lowerLetter"/>
+      <w:lvlText w:val="%5."/>
+      <w:lvlJc w:val="left"/>
+      <w:pPr>
+        <w:ind w:left="4305" w:hanging="360"/>
+      </w:pPr>
+    </w:lvl>
+    <w:lvl w:ilvl="5" w:tplc="0416001B" w:tentative="1">
+      <w:start w:val="1"/>
+      <w:numFmt w:val="lowerRoman"/>
+      <w:lvlText w:val="%6."/>
+      <w:lvlJc w:val="right"/>
+      <w:pPr>
+        <w:ind w:left="5025" w:hanging="180"/>
+      </w:pPr>
+    </w:lvl>
+    <w:lvl w:ilvl="6" w:tplc="0416000F" w:tentative="1">
+      <w:start w:val="1"/>
+      <w:numFmt w:val="decimal"/>
+      <w:lvlText w:val="%7."/>
+      <w:lvlJc w:val="left"/>
+      <w:pPr>
+        <w:ind w:left="5745" w:hanging="360"/>
+      </w:pPr>
+    </w:lvl>
+    <w:lvl w:ilvl="7" w:tplc="04160019" w:tentative="1">
+      <w:start w:val="1"/>
+      <w:numFmt w:val="lowerLetter"/>
+      <w:lvlText w:val="%8."/>
+      <w:lvlJc w:val="left"/>
+      <w:pPr>
+        <w:ind w:left="6465" w:hanging="360"/>
+      </w:pPr>
+    </w:lvl>
+    <w:lvl w:ilvl="8" w:tplc="0416001B" w:tentative="1">
+      <w:start w:val="1"/>
+      <w:numFmt w:val="lowerRoman"/>
+      <w:lvlText w:val="%9."/>
+      <w:lvlJc w:val="right"/>
+      <w:pPr>
+        <w:ind w:left="7185" w:hanging="180"/>
+      </w:pPr>
+    </w:lvl>
+  </w:abstractNum>
+  <w:abstractNum w:abstractNumId="4" w15:restartNumberingAfterBreak="0">
+    <w:nsid w:val="06050CD1"/>
+    <w:multiLevelType w:val="hybridMultilevel"/>
+    <w:tmpl w:val="BABC5BF6"/>
+    <w:lvl w:ilvl="0" w:tplc="08865BF2">
+      <w:start w:val="1"/>
+      <w:numFmt w:val="decimal"/>
+      <w:lvlText w:val="%1."/>
+      <w:lvlJc w:val="left"/>
+      <w:pPr>
+        <w:ind w:left="1785" w:hanging="360"/>
+      </w:pPr>
+      <w:rPr>
+        <w:rFonts w:hint="default"/>
+      </w:rPr>
+    </w:lvl>
+    <w:lvl w:ilvl="1" w:tplc="04160019" w:tentative="1">
+      <w:start w:val="1"/>
+      <w:numFmt w:val="lowerLetter"/>
+      <w:lvlText w:val="%2."/>
+      <w:lvlJc w:val="left"/>
+      <w:pPr>
+        <w:ind w:left="2505" w:hanging="360"/>
+      </w:pPr>
+    </w:lvl>
+    <w:lvl w:ilvl="2" w:tplc="0416001B" w:tentative="1">
+      <w:start w:val="1"/>
+      <w:numFmt w:val="lowerRoman"/>
+      <w:lvlText w:val="%3."/>
+      <w:lvlJc w:val="right"/>
+      <w:pPr>
+        <w:ind w:left="3225" w:hanging="180"/>
+      </w:pPr>
+    </w:lvl>
+    <w:lvl w:ilvl="3" w:tplc="0416000F" w:tentative="1">
+      <w:start w:val="1"/>
+      <w:numFmt w:val="decimal"/>
+      <w:lvlText w:val="%4."/>
+      <w:lvlJc w:val="left"/>
+      <w:pPr>
+        <w:ind w:left="3945" w:hanging="360"/>
+      </w:pPr>
+    </w:lvl>
+    <w:lvl w:ilvl="4" w:tplc="04160019" w:tentative="1">
+      <w:start w:val="1"/>
+      <w:numFmt w:val="lowerLetter"/>
+      <w:lvlText w:val="%5."/>
+      <w:lvlJc w:val="left"/>
+      <w:pPr>
+        <w:ind w:left="4665" w:hanging="360"/>
+      </w:pPr>
+    </w:lvl>
+    <w:lvl w:ilvl="5" w:tplc="0416001B" w:tentative="1">
+      <w:start w:val="1"/>
+      <w:numFmt w:val="lowerRoman"/>
+      <w:lvlText w:val="%6."/>
+      <w:lvlJc w:val="right"/>
+      <w:pPr>
+        <w:ind w:left="5385" w:hanging="180"/>
+      </w:pPr>
+    </w:lvl>
+    <w:lvl w:ilvl="6" w:tplc="0416000F" w:tentative="1">
+      <w:start w:val="1"/>
+      <w:numFmt w:val="decimal"/>
+      <w:lvlText w:val="%7."/>
+      <w:lvlJc w:val="left"/>
+      <w:pPr>
+        <w:ind w:left="6105" w:hanging="360"/>
+      </w:pPr>
+    </w:lvl>
+    <w:lvl w:ilvl="7" w:tplc="04160019" w:tentative="1">
+      <w:start w:val="1"/>
+      <w:numFmt w:val="lowerLetter"/>
+      <w:lvlText w:val="%8."/>
+      <w:lvlJc w:val="left"/>
+      <w:pPr>
+        <w:ind w:left="6825" w:hanging="360"/>
+      </w:pPr>
+    </w:lvl>
+    <w:lvl w:ilvl="8" w:tplc="0416001B" w:tentative="1">
+      <w:start w:val="1"/>
+      <w:numFmt w:val="lowerRoman"/>
+      <w:lvlText w:val="%9."/>
+      <w:lvlJc w:val="right"/>
+      <w:pPr>
+        <w:ind w:left="7545" w:hanging="180"/>
+      </w:pPr>
+    </w:lvl>
+  </w:abstractNum>
+  <w:abstractNum w:abstractNumId="5" w15:restartNumberingAfterBreak="0">
     <w:nsid w:val="0BCC3C42"/>
     <w:multiLevelType w:val="multilevel"/>
     <w:tmpl w:val="C48CDC3E"/>
@@ -1511,7 +1961,182 @@
       </w:pPr>
     </w:lvl>
   </w:abstractNum>
-  <w:abstractNum w:abstractNumId="4" w15:restartNumberingAfterBreak="0">
+  <w:abstractNum w:abstractNumId="6" w15:restartNumberingAfterBreak="0">
+    <w:nsid w:val="0E37018C"/>
+    <w:multiLevelType w:val="hybridMultilevel"/>
+    <w:tmpl w:val="F47A7424"/>
+    <w:lvl w:ilvl="0" w:tplc="0416000F">
+      <w:start w:val="1"/>
+      <w:numFmt w:val="decimal"/>
+      <w:lvlText w:val="%1."/>
+      <w:lvlJc w:val="left"/>
+      <w:pPr>
+        <w:ind w:left="1800" w:hanging="360"/>
+      </w:pPr>
+    </w:lvl>
+    <w:lvl w:ilvl="1" w:tplc="04160019" w:tentative="1">
+      <w:start w:val="1"/>
+      <w:numFmt w:val="lowerLetter"/>
+      <w:lvlText w:val="%2."/>
+      <w:lvlJc w:val="left"/>
+      <w:pPr>
+        <w:ind w:left="2520" w:hanging="360"/>
+      </w:pPr>
+    </w:lvl>
+    <w:lvl w:ilvl="2" w:tplc="0416001B" w:tentative="1">
+      <w:start w:val="1"/>
+      <w:numFmt w:val="lowerRoman"/>
+      <w:lvlText w:val="%3."/>
+      <w:lvlJc w:val="right"/>
+      <w:pPr>
+        <w:ind w:left="3240" w:hanging="180"/>
+      </w:pPr>
+    </w:lvl>
+    <w:lvl w:ilvl="3" w:tplc="0416000F" w:tentative="1">
+      <w:start w:val="1"/>
+      <w:numFmt w:val="decimal"/>
+      <w:lvlText w:val="%4."/>
+      <w:lvlJc w:val="left"/>
+      <w:pPr>
+        <w:ind w:left="3960" w:hanging="360"/>
+      </w:pPr>
+    </w:lvl>
+    <w:lvl w:ilvl="4" w:tplc="04160019" w:tentative="1">
+      <w:start w:val="1"/>
+      <w:numFmt w:val="lowerLetter"/>
+      <w:lvlText w:val="%5."/>
+      <w:lvlJc w:val="left"/>
+      <w:pPr>
+        <w:ind w:left="4680" w:hanging="360"/>
+      </w:pPr>
+    </w:lvl>
+    <w:lvl w:ilvl="5" w:tplc="0416001B" w:tentative="1">
+      <w:start w:val="1"/>
+      <w:numFmt w:val="lowerRoman"/>
+      <w:lvlText w:val="%6."/>
+      <w:lvlJc w:val="right"/>
+      <w:pPr>
+        <w:ind w:left="5400" w:hanging="180"/>
+      </w:pPr>
+    </w:lvl>
+    <w:lvl w:ilvl="6" w:tplc="0416000F" w:tentative="1">
+      <w:start w:val="1"/>
+      <w:numFmt w:val="decimal"/>
+      <w:lvlText w:val="%7."/>
+      <w:lvlJc w:val="left"/>
+      <w:pPr>
+        <w:ind w:left="6120" w:hanging="360"/>
+      </w:pPr>
+    </w:lvl>
+    <w:lvl w:ilvl="7" w:tplc="04160019" w:tentative="1">
+      <w:start w:val="1"/>
+      <w:numFmt w:val="lowerLetter"/>
+      <w:lvlText w:val="%8."/>
+      <w:lvlJc w:val="left"/>
+      <w:pPr>
+        <w:ind w:left="6840" w:hanging="360"/>
+      </w:pPr>
+    </w:lvl>
+    <w:lvl w:ilvl="8" w:tplc="0416001B" w:tentative="1">
+      <w:start w:val="1"/>
+      <w:numFmt w:val="lowerRoman"/>
+      <w:lvlText w:val="%9."/>
+      <w:lvlJc w:val="right"/>
+      <w:pPr>
+        <w:ind w:left="7560" w:hanging="180"/>
+      </w:pPr>
+    </w:lvl>
+  </w:abstractNum>
+  <w:abstractNum w:abstractNumId="7" w15:restartNumberingAfterBreak="0">
+    <w:nsid w:val="2AA53996"/>
+    <w:multiLevelType w:val="hybridMultilevel"/>
+    <w:tmpl w:val="1A34A9EE"/>
+    <w:lvl w:ilvl="0" w:tplc="39EEC10A">
+      <w:start w:val="1"/>
+      <w:numFmt w:val="decimal"/>
+      <w:lvlText w:val="%1."/>
+      <w:lvlJc w:val="left"/>
+      <w:pPr>
+        <w:ind w:left="1080" w:hanging="360"/>
+      </w:pPr>
+      <w:rPr>
+        <w:rFonts w:hint="default"/>
+      </w:rPr>
+    </w:lvl>
+    <w:lvl w:ilvl="1" w:tplc="04160019" w:tentative="1">
+      <w:start w:val="1"/>
+      <w:numFmt w:val="lowerLetter"/>
+      <w:lvlText w:val="%2."/>
+      <w:lvlJc w:val="left"/>
+      <w:pPr>
+        <w:ind w:left="1800" w:hanging="360"/>
+      </w:pPr>
+    </w:lvl>
+    <w:lvl w:ilvl="2" w:tplc="0416001B" w:tentative="1">
+      <w:start w:val="1"/>
+      <w:numFmt w:val="lowerRoman"/>
+      <w:lvlText w:val="%3."/>
+      <w:lvlJc w:val="right"/>
+      <w:pPr>
+        <w:ind w:left="2520" w:hanging="180"/>
+      </w:pPr>
+    </w:lvl>
+    <w:lvl w:ilvl="3" w:tplc="0416000F" w:tentative="1">
+      <w:start w:val="1"/>
+      <w:numFmt w:val="decimal"/>
+      <w:lvlText w:val="%4."/>
+      <w:lvlJc w:val="left"/>
+      <w:pPr>
+        <w:ind w:left="3240" w:hanging="360"/>
+      </w:pPr>
+    </w:lvl>
+    <w:lvl w:ilvl="4" w:tplc="04160019" w:tentative="1">
+      <w:start w:val="1"/>
+      <w:numFmt w:val="lowerLetter"/>
+      <w:lvlText w:val="%5."/>
+      <w:lvlJc w:val="left"/>
+      <w:pPr>
+        <w:ind w:left="3960" w:hanging="360"/>
+      </w:pPr>
+    </w:lvl>
+    <w:lvl w:ilvl="5" w:tplc="0416001B" w:tentative="1">
+      <w:start w:val="1"/>
+      <w:numFmt w:val="lowerRoman"/>
+      <w:lvlText w:val="%6."/>
+      <w:lvlJc w:val="right"/>
+      <w:pPr>
+        <w:ind w:left="4680" w:hanging="180"/>
+      </w:pPr>
+    </w:lvl>
+    <w:lvl w:ilvl="6" w:tplc="0416000F" w:tentative="1">
+      <w:start w:val="1"/>
+      <w:numFmt w:val="decimal"/>
+      <w:lvlText w:val="%7."/>
+      <w:lvlJc w:val="left"/>
+      <w:pPr>
+        <w:ind w:left="5400" w:hanging="360"/>
+      </w:pPr>
+    </w:lvl>
+    <w:lvl w:ilvl="7" w:tplc="04160019" w:tentative="1">
+      <w:start w:val="1"/>
+      <w:numFmt w:val="lowerLetter"/>
+      <w:lvlText w:val="%8."/>
+      <w:lvlJc w:val="left"/>
+      <w:pPr>
+        <w:ind w:left="6120" w:hanging="360"/>
+      </w:pPr>
+    </w:lvl>
+    <w:lvl w:ilvl="8" w:tplc="0416001B" w:tentative="1">
+      <w:start w:val="1"/>
+      <w:numFmt w:val="lowerRoman"/>
+      <w:lvlText w:val="%9."/>
+      <w:lvlJc w:val="right"/>
+      <w:pPr>
+        <w:ind w:left="6840" w:hanging="180"/>
+      </w:pPr>
+    </w:lvl>
+  </w:abstractNum>
+  <w:abstractNum w:abstractNumId="8" w15:restartNumberingAfterBreak="0">
     <w:nsid w:val="318E60BF"/>
     <w:multiLevelType w:val="hybridMultilevel"/>
     <w:tmpl w:val="8E56102C"/>
@@ -1624,7 +2249,7 @@
       </w:pPr>
     </w:lvl>
   </w:abstractNum>
-  <w:abstractNum w:abstractNumId="5" w15:restartNumberingAfterBreak="0">
+  <w:abstractNum w:abstractNumId="9" w15:restartNumberingAfterBreak="0">
     <w:nsid w:val="3AD67191"/>
     <w:multiLevelType w:val="hybridMultilevel"/>
     <w:tmpl w:val="14CC398A"/>
@@ -1737,7 +2362,274 @@
       </w:pPr>
     </w:lvl>
   </w:abstractNum>
-  <w:abstractNum w:abstractNumId="6" w15:restartNumberingAfterBreak="0">
+  <w:abstractNum w:abstractNumId="10" w15:restartNumberingAfterBreak="0">
+    <w:nsid w:val="3CB2338F"/>
+    <w:multiLevelType w:val="hybridMultilevel"/>
+    <w:tmpl w:val="601A1AA6"/>
+    <w:lvl w:ilvl="0" w:tplc="194E0C48">
+      <w:start w:val="1"/>
+      <w:numFmt w:val="decimal"/>
+      <w:lvlText w:val="%1."/>
+      <w:lvlJc w:val="left"/>
+      <w:pPr>
+        <w:ind w:left="1080" w:hanging="360"/>
+      </w:pPr>
+      <w:rPr>
+        <w:rFonts w:hint="default"/>
+      </w:rPr>
+    </w:lvl>
+    <w:lvl w:ilvl="1" w:tplc="04160019" w:tentative="1">
+      <w:start w:val="1"/>
+      <w:numFmt w:val="lowerLetter"/>
+      <w:lvlText w:val="%2."/>
+      <w:lvlJc w:val="left"/>
+      <w:pPr>
+        <w:ind w:left="1800" w:hanging="360"/>
+      </w:pPr>
+    </w:lvl>
+    <w:lvl w:ilvl="2" w:tplc="0416001B" w:tentative="1">
+      <w:start w:val="1"/>
+      <w:numFmt w:val="lowerRoman"/>
+      <w:lvlText w:val="%3."/>
+      <w:lvlJc w:val="right"/>
+      <w:pPr>
+        <w:ind w:left="2520" w:hanging="180"/>
+      </w:pPr>
+    </w:lvl>
+    <w:lvl w:ilvl="3" w:tplc="0416000F" w:tentative="1">
+      <w:start w:val="1"/>
+      <w:numFmt w:val="decimal"/>
+      <w:lvlText w:val="%4."/>
+      <w:lvlJc w:val="left"/>
+      <w:pPr>
+        <w:ind w:left="3240" w:hanging="360"/>
+      </w:pPr>
+    </w:lvl>
+    <w:lvl w:ilvl="4" w:tplc="04160019" w:tentative="1">
+      <w:start w:val="1"/>
+      <w:numFmt w:val="lowerLetter"/>
+      <w:lvlText w:val="%5."/>
+      <w:lvlJc w:val="left"/>
+      <w:pPr>
+        <w:ind w:left="3960" w:hanging="360"/>
+      </w:pPr>
+    </w:lvl>
+    <w:lvl w:ilvl="5" w:tplc="0416001B" w:tentative="1">
+      <w:start w:val="1"/>
+      <w:numFmt w:val="lowerRoman"/>
+      <w:lvlText w:val="%6."/>
+      <w:lvlJc w:val="right"/>
+      <w:pPr>
+        <w:ind w:left="4680" w:hanging="180"/>
+      </w:pPr>
+    </w:lvl>
+    <w:lvl w:ilvl="6" w:tplc="0416000F" w:tentative="1">
+      <w:start w:val="1"/>
+      <w:numFmt w:val="decimal"/>
+      <w:lvlText w:val="%7."/>
+      <w:lvlJc w:val="left"/>
+      <w:pPr>
+        <w:ind w:left="5400" w:hanging="360"/>
+      </w:pPr>
+    </w:lvl>
+    <w:lvl w:ilvl="7" w:tplc="04160019" w:tentative="1">
+      <w:start w:val="1"/>
+      <w:numFmt w:val="lowerLetter"/>
+      <w:lvlText w:val="%8."/>
+      <w:lvlJc w:val="left"/>
+      <w:pPr>
+        <w:ind w:left="6120" w:hanging="360"/>
+      </w:pPr>
+    </w:lvl>
+    <w:lvl w:ilvl="8" w:tplc="0416001B" w:tentative="1">
+      <w:start w:val="1"/>
+      <w:numFmt w:val="lowerRoman"/>
+      <w:lvlText w:val="%9."/>
+      <w:lvlJc w:val="right"/>
+      <w:pPr>
+        <w:ind w:left="6840" w:hanging="180"/>
+      </w:pPr>
+    </w:lvl>
+  </w:abstractNum>
+  <w:abstractNum w:abstractNumId="11" w15:restartNumberingAfterBreak="0">
+    <w:nsid w:val="3CF666D0"/>
+    <w:multiLevelType w:val="hybridMultilevel"/>
+    <w:tmpl w:val="3C8E6698"/>
+    <w:lvl w:ilvl="0" w:tplc="FFFFFFFF">
+      <w:start w:val="1"/>
+      <w:numFmt w:val="decimal"/>
+      <w:lvlText w:val="%1."/>
+      <w:lvlJc w:val="left"/>
+      <w:pPr>
+        <w:ind w:left="1425" w:hanging="360"/>
+      </w:pPr>
+      <w:rPr>
+        <w:rFonts w:hint="default"/>
+      </w:rPr>
+    </w:lvl>
+    <w:lvl w:ilvl="1" w:tplc="FFFFFFFF" w:tentative="1">
+      <w:start w:val="1"/>
+      <w:numFmt w:val="lowerLetter"/>
+      <w:lvlText w:val="%2."/>
+      <w:lvlJc w:val="left"/>
+      <w:pPr>
+        <w:ind w:left="2145" w:hanging="360"/>
+      </w:pPr>
+    </w:lvl>
+    <w:lvl w:ilvl="2" w:tplc="FFFFFFFF" w:tentative="1">
+      <w:start w:val="1"/>
+      <w:numFmt w:val="lowerRoman"/>
+      <w:lvlText w:val="%3."/>
+      <w:lvlJc w:val="right"/>
+      <w:pPr>
+        <w:ind w:left="2865" w:hanging="180"/>
+      </w:pPr>
+    </w:lvl>
+    <w:lvl w:ilvl="3" w:tplc="FFFFFFFF" w:tentative="1">
+      <w:start w:val="1"/>
+      <w:numFmt w:val="decimal"/>
+      <w:lvlText w:val="%4."/>
+      <w:lvlJc w:val="left"/>
+      <w:pPr>
+        <w:ind w:left="3585" w:hanging="360"/>
+      </w:pPr>
+    </w:lvl>
+    <w:lvl w:ilvl="4" w:tplc="FFFFFFFF" w:tentative="1">
+      <w:start w:val="1"/>
+      <w:numFmt w:val="lowerLetter"/>
+      <w:lvlText w:val="%5."/>
+      <w:lvlJc w:val="left"/>
+      <w:pPr>
+        <w:ind w:left="4305" w:hanging="360"/>
+      </w:pPr>
+    </w:lvl>
+    <w:lvl w:ilvl="5" w:tplc="FFFFFFFF" w:tentative="1">
+      <w:start w:val="1"/>
+      <w:numFmt w:val="lowerRoman"/>
+      <w:lvlText w:val="%6."/>
+      <w:lvlJc w:val="right"/>
+      <w:pPr>
+        <w:ind w:left="5025" w:hanging="180"/>
+      </w:pPr>
+    </w:lvl>
+    <w:lvl w:ilvl="6" w:tplc="FFFFFFFF" w:tentative="1">
+      <w:start w:val="1"/>
+      <w:numFmt w:val="decimal"/>
+      <w:lvlText w:val="%7."/>
+      <w:lvlJc w:val="left"/>
+      <w:pPr>
+        <w:ind w:left="5745" w:hanging="360"/>
+      </w:pPr>
+    </w:lvl>
+    <w:lvl w:ilvl="7" w:tplc="FFFFFFFF" w:tentative="1">
+      <w:start w:val="1"/>
+      <w:numFmt w:val="lowerLetter"/>
+      <w:lvlText w:val="%8."/>
+      <w:lvlJc w:val="left"/>
+      <w:pPr>
+        <w:ind w:left="6465" w:hanging="360"/>
+      </w:pPr>
+    </w:lvl>
+    <w:lvl w:ilvl="8" w:tplc="FFFFFFFF" w:tentative="1">
+      <w:start w:val="1"/>
+      <w:numFmt w:val="lowerRoman"/>
+      <w:lvlText w:val="%9."/>
+      <w:lvlJc w:val="right"/>
+      <w:pPr>
+        <w:ind w:left="7185" w:hanging="180"/>
+      </w:pPr>
+    </w:lvl>
+  </w:abstractNum>
+  <w:abstractNum w:abstractNumId="12" w15:restartNumberingAfterBreak="0">
+    <w:nsid w:val="4211538E"/>
+    <w:multiLevelType w:val="hybridMultilevel"/>
+    <w:tmpl w:val="9D983F04"/>
+    <w:lvl w:ilvl="0" w:tplc="067865F4">
+      <w:start w:val="1"/>
+      <w:numFmt w:val="decimal"/>
+      <w:lvlText w:val="%1."/>
+      <w:lvlJc w:val="left"/>
+      <w:pPr>
+        <w:ind w:left="1080" w:hanging="360"/>
+      </w:pPr>
+      <w:rPr>
+        <w:rFonts w:hint="default"/>
+      </w:rPr>
+    </w:lvl>
+    <w:lvl w:ilvl="1" w:tplc="04160019" w:tentative="1">
+      <w:start w:val="1"/>
+      <w:numFmt w:val="lowerLetter"/>
+      <w:lvlText w:val="%2."/>
+      <w:lvlJc w:val="left"/>
+      <w:pPr>
+        <w:ind w:left="1800" w:hanging="360"/>
+      </w:pPr>
+    </w:lvl>
+    <w:lvl w:ilvl="2" w:tplc="0416001B" w:tentative="1">
+      <w:start w:val="1"/>
+      <w:numFmt w:val="lowerRoman"/>
+      <w:lvlText w:val="%3."/>
+      <w:lvlJc w:val="right"/>
+      <w:pPr>
+        <w:ind w:left="2520" w:hanging="180"/>
+      </w:pPr>
+    </w:lvl>
+    <w:lvl w:ilvl="3" w:tplc="0416000F" w:tentative="1">
+      <w:start w:val="1"/>
+      <w:numFmt w:val="decimal"/>
+      <w:lvlText w:val="%4."/>
+      <w:lvlJc w:val="left"/>
+      <w:pPr>
+        <w:ind w:left="3240" w:hanging="360"/>
+      </w:pPr>
+    </w:lvl>
+    <w:lvl w:ilvl="4" w:tplc="04160019" w:tentative="1">
+      <w:start w:val="1"/>
+      <w:numFmt w:val="lowerLetter"/>
+      <w:lvlText w:val="%5."/>
+      <w:lvlJc w:val="left"/>
+      <w:pPr>
+        <w:ind w:left="3960" w:hanging="360"/>
+      </w:pPr>
+    </w:lvl>
+    <w:lvl w:ilvl="5" w:tplc="0416001B" w:tentative="1">
+      <w:start w:val="1"/>
+      <w:numFmt w:val="lowerRoman"/>
+      <w:lvlText w:val="%6."/>
+      <w:lvlJc w:val="right"/>
+      <w:pPr>
+        <w:ind w:left="4680" w:hanging="180"/>
+      </w:pPr>
+    </w:lvl>
+    <w:lvl w:ilvl="6" w:tplc="0416000F" w:tentative="1">
+      <w:start w:val="1"/>
+      <w:numFmt w:val="decimal"/>
+      <w:lvlText w:val="%7."/>
+      <w:lvlJc w:val="left"/>
+      <w:pPr>
+        <w:ind w:left="5400" w:hanging="360"/>
+      </w:pPr>
+    </w:lvl>
+    <w:lvl w:ilvl="7" w:tplc="04160019" w:tentative="1">
+      <w:start w:val="1"/>
+      <w:numFmt w:val="lowerLetter"/>
+      <w:lvlText w:val="%8."/>
+      <w:lvlJc w:val="left"/>
+      <w:pPr>
+        <w:ind w:left="6120" w:hanging="360"/>
+      </w:pPr>
+    </w:lvl>
+    <w:lvl w:ilvl="8" w:tplc="0416001B" w:tentative="1">
+      <w:start w:val="1"/>
+      <w:numFmt w:val="lowerRoman"/>
+      <w:lvlText w:val="%9."/>
+      <w:lvlJc w:val="right"/>
+      <w:pPr>
+        <w:ind w:left="6840" w:hanging="180"/>
+      </w:pPr>
+    </w:lvl>
+  </w:abstractNum>
+  <w:abstractNum w:abstractNumId="13" w15:restartNumberingAfterBreak="0">
     <w:nsid w:val="5BD37CDA"/>
     <w:multiLevelType w:val="hybridMultilevel"/>
     <w:tmpl w:val="2AC89B4A"/>
@@ -1847,6 +2739,95 @@
           <w:tab w:val="num" w:pos="7200"/>
         </w:tabs>
         <w:ind w:left="7200" w:hanging="180"/>
+      </w:pPr>
+    </w:lvl>
+  </w:abstractNum>
+  <w:abstractNum w:abstractNumId="14" w15:restartNumberingAfterBreak="0">
+    <w:nsid w:val="7156498D"/>
+    <w:multiLevelType w:val="hybridMultilevel"/>
+    <w:tmpl w:val="2BB2CEC0"/>
+    <w:lvl w:ilvl="0" w:tplc="2E084A6A">
+      <w:start w:val="1"/>
+      <w:numFmt w:val="decimal"/>
+      <w:lvlText w:val="%1."/>
+      <w:lvlJc w:val="left"/>
+      <w:pPr>
+        <w:ind w:left="1335" w:hanging="360"/>
+      </w:pPr>
+      <w:rPr>
+        <w:rFonts w:hint="default"/>
+      </w:rPr>
+    </w:lvl>
+    <w:lvl w:ilvl="1" w:tplc="04160019" w:tentative="1">
+      <w:start w:val="1"/>
+      <w:numFmt w:val="lowerLetter"/>
+      <w:lvlText w:val="%2."/>
+      <w:lvlJc w:val="left"/>
+      <w:pPr>
+        <w:ind w:left="2055" w:hanging="360"/>
+      </w:pPr>
+    </w:lvl>
+    <w:lvl w:ilvl="2" w:tplc="0416001B" w:tentative="1">
+      <w:start w:val="1"/>
+      <w:numFmt w:val="lowerRoman"/>
+      <w:lvlText w:val="%3."/>
+      <w:lvlJc w:val="right"/>
+      <w:pPr>
+        <w:ind w:left="2775" w:hanging="180"/>
+      </w:pPr>
+    </w:lvl>
+    <w:lvl w:ilvl="3" w:tplc="0416000F" w:tentative="1">
+      <w:start w:val="1"/>
+      <w:numFmt w:val="decimal"/>
+      <w:lvlText w:val="%4."/>
+      <w:lvlJc w:val="left"/>
+      <w:pPr>
+        <w:ind w:left="3495" w:hanging="360"/>
+      </w:pPr>
+    </w:lvl>
+    <w:lvl w:ilvl="4" w:tplc="04160019" w:tentative="1">
+      <w:start w:val="1"/>
+      <w:numFmt w:val="lowerLetter"/>
+      <w:lvlText w:val="%5."/>
+      <w:lvlJc w:val="left"/>
+      <w:pPr>
+        <w:ind w:left="4215" w:hanging="360"/>
+      </w:pPr>
+    </w:lvl>
+    <w:lvl w:ilvl="5" w:tplc="0416001B" w:tentative="1">
+      <w:start w:val="1"/>
+      <w:numFmt w:val="lowerRoman"/>
+      <w:lvlText w:val="%6."/>
+      <w:lvlJc w:val="right"/>
+      <w:pPr>
+        <w:ind w:left="4935" w:hanging="180"/>
+      </w:pPr>
+    </w:lvl>
+    <w:lvl w:ilvl="6" w:tplc="0416000F" w:tentative="1">
+      <w:start w:val="1"/>
+      <w:numFmt w:val="decimal"/>
+      <w:lvlText w:val="%7."/>
+      <w:lvlJc w:val="left"/>
+      <w:pPr>
+        <w:ind w:left="5655" w:hanging="360"/>
+      </w:pPr>
+    </w:lvl>
+    <w:lvl w:ilvl="7" w:tplc="04160019" w:tentative="1">
+      <w:start w:val="1"/>
+      <w:numFmt w:val="lowerLetter"/>
+      <w:lvlText w:val="%8."/>
+      <w:lvlJc w:val="left"/>
+      <w:pPr>
+        <w:ind w:left="6375" w:hanging="360"/>
+      </w:pPr>
+    </w:lvl>
+    <w:lvl w:ilvl="8" w:tplc="0416001B" w:tentative="1">
+      <w:start w:val="1"/>
+      <w:numFmt w:val="lowerRoman"/>
+      <w:lvlText w:val="%9."/>
+      <w:lvlJc w:val="right"/>
+      <w:pPr>
+        <w:ind w:left="7095" w:hanging="180"/>
       </w:pPr>
     </w:lvl>
   </w:abstractNum>
@@ -1857,22 +2838,46 @@
     <w:abstractNumId w:val="0"/>
   </w:num>
   <w:num w:numId="3" w16cid:durableId="128255293">
-    <w:abstractNumId w:val="3"/>
+    <w:abstractNumId w:val="5"/>
   </w:num>
   <w:num w:numId="4" w16cid:durableId="452290087">
     <w:abstractNumId w:val="2"/>
   </w:num>
   <w:num w:numId="5" w16cid:durableId="738400139">
-    <w:abstractNumId w:val="6"/>
+    <w:abstractNumId w:val="13"/>
   </w:num>
   <w:num w:numId="6" w16cid:durableId="1721201553">
-    <w:abstractNumId w:val="4"/>
+    <w:abstractNumId w:val="8"/>
   </w:num>
   <w:num w:numId="7" w16cid:durableId="1491024179">
-    <w:abstractNumId w:val="5"/>
+    <w:abstractNumId w:val="9"/>
   </w:num>
   <w:num w:numId="8" w16cid:durableId="646664591">
     <w:abstractNumId w:val="1"/>
+  </w:num>
+  <w:num w:numId="9" w16cid:durableId="1454010985">
+    <w:abstractNumId w:val="3"/>
+  </w:num>
+  <w:num w:numId="10" w16cid:durableId="300815364">
+    <w:abstractNumId w:val="10"/>
+  </w:num>
+  <w:num w:numId="11" w16cid:durableId="2015448689">
+    <w:abstractNumId w:val="4"/>
+  </w:num>
+  <w:num w:numId="12" w16cid:durableId="984553857">
+    <w:abstractNumId w:val="7"/>
+  </w:num>
+  <w:num w:numId="13" w16cid:durableId="1402757149">
+    <w:abstractNumId w:val="6"/>
+  </w:num>
+  <w:num w:numId="14" w16cid:durableId="1315990211">
+    <w:abstractNumId w:val="12"/>
+  </w:num>
+  <w:num w:numId="15" w16cid:durableId="2106001898">
+    <w:abstractNumId w:val="14"/>
+  </w:num>
+  <w:num w:numId="16" w16cid:durableId="189417843">
+    <w:abstractNumId w:val="11"/>
   </w:num>
 </w:numbering>
 </file>
@@ -2172,10 +3177,11 @@
   <w:style w:type="paragraph" w:default="1" w:styleId="Normal">
     <w:name w:val="Normal"/>
     <w:qFormat/>
+    <w:rsid w:val="00F33A49"/>
     <w:rPr>
       <w:sz w:val="24"/>
       <w:szCs w:val="24"/>
-      <w:lang w:val="en-US" w:eastAsia="en-US"/>
+      <w:lang w:eastAsia="en-US"/>
     </w:rPr>
   </w:style>
   <w:style w:type="paragraph" w:styleId="Ttulo1">
@@ -2183,6 +3189,7 @@
     <w:basedOn w:val="Normal"/>
     <w:next w:val="Normal"/>
     <w:qFormat/>
+    <w:rsid w:val="00F33A49"/>
     <w:pPr>
       <w:keepNext/>
       <w:widowControl w:val="0"/>
@@ -2457,6 +3464,17 @@
       <w:sz w:val="16"/>
       <w:szCs w:val="16"/>
     </w:rPr>
+  </w:style>
+  <w:style w:type="paragraph" w:styleId="PargrafodaLista">
+    <w:name w:val="List Paragraph"/>
+    <w:basedOn w:val="Normal"/>
+    <w:uiPriority w:val="34"/>
+    <w:qFormat/>
+    <w:rsid w:val="003A3E47"/>
+    <w:pPr>
+      <w:ind w:left="720"/>
+      <w:contextualSpacing/>
+    </w:pPr>
   </w:style>
 </w:styles>
 </file>

</xml_diff>

<commit_message>
update with new files about use case model
</commit_message>
<xml_diff>
--- a/attachments/files-odt/casodeuso.docx
+++ b/attachments/files-odt/casodeuso.docx
@@ -7,23 +7,31 @@
         <w:pStyle w:val="Ttulo"/>
         <w:rPr>
           <w:rFonts w:ascii="Times New Roman" w:hAnsi="Times New Roman" w:cs="Times New Roman"/>
+          <w:sz w:val="24"/>
+          <w:szCs w:val="24"/>
         </w:rPr>
       </w:pPr>
       <w:r>
         <w:rPr>
           <w:rFonts w:ascii="Times New Roman" w:hAnsi="Times New Roman" w:cs="Times New Roman"/>
+          <w:sz w:val="24"/>
+          <w:szCs w:val="24"/>
         </w:rPr>
         <w:t>Projeto Final em Engenharia de Computação 2</w:t>
       </w:r>
       <w:r>
         <w:rPr>
           <w:rFonts w:ascii="Times New Roman" w:hAnsi="Times New Roman" w:cs="Times New Roman"/>
+          <w:sz w:val="24"/>
+          <w:szCs w:val="24"/>
         </w:rPr>
         <w:br/>
       </w:r>
       <w:r>
         <w:rPr>
           <w:rFonts w:ascii="Times New Roman" w:hAnsi="Times New Roman" w:cs="Times New Roman"/>
+          <w:sz w:val="24"/>
+          <w:szCs w:val="24"/>
         </w:rPr>
         <w:t>Caso de uso</w:t>
       </w:r>
@@ -34,11 +42,13 @@
         <w:jc w:val="both"/>
         <w:rPr>
           <w:rFonts w:ascii="Times New Roman" w:hAnsi="Times New Roman"/>
+          <w:szCs w:val="24"/>
         </w:rPr>
       </w:pPr>
       <w:r>
         <w:rPr>
           <w:rFonts w:ascii="Times New Roman" w:hAnsi="Times New Roman"/>
+          <w:szCs w:val="24"/>
         </w:rPr>
         <w:t>Descrição</w:t>
       </w:r>
@@ -52,31 +62,10 @@
         <w:t>Este documento tem como principal objetivo realizar a descrição do caso de uso para o sistema de software do projeto final.</w:t>
       </w:r>
       <w:r>
-        <w:t xml:space="preserve"> O sistema em questão apresenta um sistema de software que apresenta ao usuário informações sobre os </w:t>
-      </w:r>
-      <w:r>
-        <w:t>custos</w:t>
-      </w:r>
-      <w:r>
-        <w:t>, pagamentos que foram realizados e empenhos que foram solicitados</w:t>
-      </w:r>
-      <w:r>
-        <w:t xml:space="preserve"> </w:t>
-      </w:r>
-      <w:r>
-        <w:t>durante a</w:t>
-      </w:r>
-      <w:r>
-        <w:t xml:space="preserve"> pandemia</w:t>
-      </w:r>
-      <w:r>
-        <w:t>. Nesse caso de uso o sistema aborda  a solução para parte de um sistema utilizando os dados d</w:t>
-      </w:r>
-      <w:r>
-        <w:t>o estado de</w:t>
-      </w:r>
-      <w:r>
-        <w:t xml:space="preserve"> Santa Catarina pois seus dados estão disponibilizados no site dados abertos. </w:t>
+        <w:t xml:space="preserve"> O sistema em questão apresenta um sistema de software </w:t>
+      </w:r>
+      <w:r>
+        <w:t xml:space="preserve">que realiza o monitoramento de medicamentos no posto de saúde a fim de identificar baixa de medicamentos e evitar que falte esses medicamentos para o cidadão. E também permite que o cidadão consiga verificar se o medicamento que ele precisa está disponível no posto de saúde ou se ele só está disponível nas farmácias. </w:t>
       </w:r>
     </w:p>
     <w:p>
@@ -85,11 +74,13 @@
         <w:jc w:val="both"/>
         <w:rPr>
           <w:rFonts w:ascii="Times New Roman" w:hAnsi="Times New Roman"/>
+          <w:szCs w:val="24"/>
         </w:rPr>
       </w:pPr>
       <w:r>
         <w:rPr>
           <w:rFonts w:ascii="Times New Roman" w:hAnsi="Times New Roman"/>
+          <w:szCs w:val="24"/>
         </w:rPr>
         <w:t>Descrição dos atores</w:t>
       </w:r>
@@ -100,25 +91,28 @@
         <w:jc w:val="both"/>
         <w:rPr>
           <w:rFonts w:ascii="Times New Roman" w:hAnsi="Times New Roman"/>
+          <w:sz w:val="24"/>
+          <w:szCs w:val="24"/>
         </w:rPr>
       </w:pPr>
       <w:r>
         <w:rPr>
           <w:rFonts w:ascii="Times New Roman" w:hAnsi="Times New Roman"/>
-        </w:rPr>
-        <w:t>Usuário Final</w:t>
+          <w:sz w:val="24"/>
+          <w:szCs w:val="24"/>
+        </w:rPr>
+        <w:t>Cidadão</w:t>
       </w:r>
     </w:p>
     <w:p>
       <w:pPr>
         <w:ind w:left="720"/>
-        <w:jc w:val="both"/>
-      </w:pPr>
-      <w:r>
-        <w:t>O usuário final corresponde a</w:t>
-      </w:r>
-      <w:r>
-        <w:t>o usuário que tem como interesse acessar o sistema de informação que detém as informações sobre os custos e pagamentos que foram realizados pelo governo estadual durante parte do período da pandemia.</w:t>
+      </w:pPr>
+      <w:r>
+        <w:t>O cidadão corresponde ao cidadão que tenha interesse em obter essa informação de casa, através da internet e possa consultar o sistema sem ter que se deslocar até o posto de saúde.</w:t>
+      </w:r>
+      <w:r>
+        <w:t xml:space="preserve"> Esse cidadão pode ser tanto adulto como idoso, as necessidades que se tem para ele possa utilizar o sistema é que ele tenha mais de 18 anos e possa ter acesso a internet.</w:t>
       </w:r>
     </w:p>
     <w:p>
@@ -127,76 +121,29 @@
         <w:jc w:val="both"/>
         <w:rPr>
           <w:rFonts w:ascii="Times New Roman" w:hAnsi="Times New Roman"/>
+          <w:sz w:val="24"/>
+          <w:szCs w:val="24"/>
         </w:rPr>
       </w:pPr>
       <w:r>
         <w:rPr>
           <w:rFonts w:ascii="Times New Roman" w:hAnsi="Times New Roman"/>
-        </w:rPr>
-        <w:t>Desenvolvedor</w:t>
+          <w:sz w:val="24"/>
+          <w:szCs w:val="24"/>
+        </w:rPr>
+        <w:t>Gestor do posto de saúde</w:t>
       </w:r>
     </w:p>
     <w:p>
       <w:pPr>
         <w:ind w:left="720"/>
-        <w:jc w:val="both"/>
-      </w:pPr>
-      <w:r>
-        <w:t>O desenvolvedor correspo</w:t>
-      </w:r>
-      <w:r>
-        <w:t>n</w:t>
-      </w:r>
-      <w:r>
-        <w:t>de ao d</w:t>
-      </w:r>
-      <w:r>
-        <w:t>esenvolvedor do projeto que tem como principal função desenvolver o sistema de software do projeto em questão.</w:t>
-      </w:r>
-    </w:p>
-    <w:p>
-      <w:pPr>
-        <w:pStyle w:val="Ttulo2"/>
-        <w:jc w:val="both"/>
-        <w:rPr>
-          <w:rFonts w:ascii="Times New Roman" w:hAnsi="Times New Roman"/>
-        </w:rPr>
-      </w:pPr>
-      <w:r>
-        <w:rPr>
-          <w:rFonts w:ascii="Times New Roman" w:hAnsi="Times New Roman"/>
-        </w:rPr>
-        <w:t xml:space="preserve">Sistema de </w:t>
-      </w:r>
-      <w:r>
-        <w:rPr>
-          <w:rFonts w:ascii="Times New Roman" w:hAnsi="Times New Roman"/>
-        </w:rPr>
-        <w:t>software</w:t>
-      </w:r>
-    </w:p>
-    <w:p>
-      <w:pPr>
-        <w:ind w:left="720"/>
-        <w:jc w:val="both"/>
-      </w:pPr>
-      <w:r>
-        <w:t xml:space="preserve">O </w:t>
-      </w:r>
-      <w:r>
-        <w:t>sistema de software desenvolvido pelo desenvolvedor do projeto</w:t>
-      </w:r>
-      <w:r>
-        <w:t xml:space="preserve"> em questão tem como objetivo apresentar informações sobre os custos, pagamentos e empenhos que foram solicitados pelo estado de Santa Catarina no período da pandemia.</w:t>
-      </w:r>
-      <w:r>
-        <w:t xml:space="preserve"> </w:t>
-      </w:r>
-    </w:p>
-    <w:p>
-      <w:pPr>
-        <w:jc w:val="both"/>
-      </w:pPr>
+      </w:pPr>
+      <w:r>
+        <w:t>O gestor do posto de saúde corresponde a uma pessoa do posto que possa ser encarregada de realizar a administração do posto</w:t>
+      </w:r>
+      <w:r>
+        <w:t>. Para esse sistema de software a sua necessidade é essencial pois esse gestor é quem realiza o cadastro de medicamentos ou quaisquer alterações do medicamento no sistema e essa informação é disponibilizada para o cidadão.</w:t>
+      </w:r>
     </w:p>
     <w:p>
       <w:pPr>
@@ -205,8 +152,16 @@
           <w:tab w:val="center" w:pos="4680"/>
         </w:tabs>
         <w:jc w:val="both"/>
-      </w:pPr>
-      <w:r>
+        <w:rPr>
+          <w:sz w:val="24"/>
+          <w:szCs w:val="24"/>
+        </w:rPr>
+      </w:pPr>
+      <w:r>
+        <w:rPr>
+          <w:sz w:val="24"/>
+          <w:szCs w:val="24"/>
+        </w:rPr>
         <w:tab/>
       </w:r>
     </w:p>
@@ -216,37 +171,22 @@
         <w:jc w:val="both"/>
         <w:rPr>
           <w:rFonts w:ascii="Times New Roman" w:hAnsi="Times New Roman"/>
+          <w:szCs w:val="24"/>
         </w:rPr>
       </w:pPr>
       <w:r>
         <w:rPr>
           <w:rFonts w:ascii="Times New Roman" w:hAnsi="Times New Roman"/>
-        </w:rPr>
-        <w:t xml:space="preserve">Fluxos e </w:t>
+          <w:szCs w:val="24"/>
+        </w:rPr>
+        <w:t>Fluxos e sequência de eventos</w:t>
       </w:r>
       <w:r>
         <w:rPr>
           <w:rFonts w:ascii="Times New Roman" w:hAnsi="Times New Roman"/>
-        </w:rPr>
-        <w:t>s</w:t>
-      </w:r>
-      <w:r>
-        <w:rPr>
-          <w:rFonts w:ascii="Times New Roman" w:hAnsi="Times New Roman"/>
-        </w:rPr>
-        <w:t xml:space="preserve">equência de </w:t>
-      </w:r>
-      <w:r>
-        <w:rPr>
-          <w:rFonts w:ascii="Times New Roman" w:hAnsi="Times New Roman"/>
-        </w:rPr>
-        <w:t>e</w:t>
-      </w:r>
-      <w:r>
-        <w:rPr>
-          <w:rFonts w:ascii="Times New Roman" w:hAnsi="Times New Roman"/>
-        </w:rPr>
-        <w:t>ventos</w:t>
+          <w:szCs w:val="24"/>
+        </w:rPr>
+        <w:t xml:space="preserve"> para o cidadão</w:t>
       </w:r>
     </w:p>
     <w:p>
@@ -267,7 +207,14 @@
           <w:sz w:val="24"/>
           <w:szCs w:val="24"/>
         </w:rPr>
-        <w:t>O caso de uso inicia com o usuário final consultando o sistema de software.</w:t>
+        <w:t>O caso de uso inicia com o</w:t>
+      </w:r>
+      <w:r>
+        <w:rPr>
+          <w:sz w:val="24"/>
+          <w:szCs w:val="24"/>
+        </w:rPr>
+        <w:t xml:space="preserve"> cidadão realizando a busca do seu medicamento no sistema.</w:t>
       </w:r>
     </w:p>
     <w:p>
@@ -288,14 +235,21 @@
           <w:sz w:val="24"/>
           <w:szCs w:val="24"/>
         </w:rPr>
-        <w:t xml:space="preserve">O usuário final </w:t>
-      </w:r>
-      <w:r>
-        <w:rPr>
-          <w:sz w:val="24"/>
-          <w:szCs w:val="24"/>
-        </w:rPr>
-        <w:t>acessa os dashboards</w:t>
+        <w:t xml:space="preserve">Caso o </w:t>
+      </w:r>
+      <w:r>
+        <w:rPr>
+          <w:sz w:val="24"/>
+          <w:szCs w:val="24"/>
+        </w:rPr>
+        <w:t>cidadão</w:t>
+      </w:r>
+      <w:r>
+        <w:rPr>
+          <w:sz w:val="24"/>
+          <w:szCs w:val="24"/>
+        </w:rPr>
+        <w:t xml:space="preserve"> encontre o medicamento que buscou ele pode verificar se esse medicamento está disponível no posto de saúde</w:t>
       </w:r>
       <w:r>
         <w:rPr>
@@ -323,7 +277,7 @@
           <w:sz w:val="24"/>
           <w:szCs w:val="24"/>
         </w:rPr>
-        <w:t>O usuário final seleciona o estado que deseja verificar as informações. No caso desse projeto inicialmente tem-se apenas os dados do estado de Santa Catarina, sendo este a apresentação de parte de um sistema de software.</w:t>
+        <w:t>Se o cidadão não encontrar o medicamento disponível no posto de saúde ele também pode listar quais as farmácias que tenham esse medicamento.</w:t>
       </w:r>
     </w:p>
     <w:p>
@@ -344,7 +298,21 @@
           <w:sz w:val="24"/>
           <w:szCs w:val="24"/>
         </w:rPr>
-        <w:t>O sistema de software apresenta as informações selecionadas pelo usuário final.</w:t>
+        <w:t xml:space="preserve">O cidadão também pode </w:t>
+      </w:r>
+      <w:r>
+        <w:rPr>
+          <w:sz w:val="24"/>
+          <w:szCs w:val="24"/>
+        </w:rPr>
+        <w:t>listar</w:t>
+      </w:r>
+      <w:r>
+        <w:rPr>
+          <w:sz w:val="24"/>
+          <w:szCs w:val="24"/>
+        </w:rPr>
+        <w:t xml:space="preserve"> os medicamentos que estão disponíveis apenas no seu posto de saúde, para isso, é necessário que ele realize um login no sistema.</w:t>
       </w:r>
     </w:p>
     <w:p>
@@ -365,7 +333,7 @@
           <w:sz w:val="24"/>
           <w:szCs w:val="24"/>
         </w:rPr>
-        <w:t>O usuário final deseja realizar a troca de estado para ver dados de outro estado.</w:t>
+        <w:t>Para que o cidadão possa logar no sistema é necessário que ele realize um cadastro no sistema, tendo esse cadastro é possível logar no sistema e listar os medicamentos que estão disponíveis no seu posto de saúde.</w:t>
       </w:r>
     </w:p>
     <w:p>
@@ -386,8 +354,66 @@
           <w:sz w:val="24"/>
           <w:szCs w:val="24"/>
         </w:rPr>
-        <w:t>O desenvolvedor tem como função manter os dados atualizados.</w:t>
-      </w:r>
+        <w:t xml:space="preserve">O </w:t>
+      </w:r>
+      <w:r>
+        <w:rPr>
+          <w:sz w:val="24"/>
+          <w:szCs w:val="24"/>
+        </w:rPr>
+        <w:t>cidadão também pode consultar informações sobre o medicamento que ele fez a busca no sistema</w:t>
+      </w:r>
+      <w:r>
+        <w:rPr>
+          <w:sz w:val="24"/>
+          <w:szCs w:val="24"/>
+        </w:rPr>
+        <w:t>.</w:t>
+      </w:r>
+    </w:p>
+    <w:p>
+      <w:pPr>
+        <w:pStyle w:val="Corpodetexto"/>
+        <w:numPr>
+          <w:ilvl w:val="0"/>
+          <w:numId w:val="5"/>
+        </w:numPr>
+        <w:jc w:val="both"/>
+        <w:rPr>
+          <w:sz w:val="24"/>
+          <w:szCs w:val="24"/>
+        </w:rPr>
+      </w:pPr>
+      <w:r>
+        <w:rPr>
+          <w:sz w:val="24"/>
+          <w:szCs w:val="24"/>
+        </w:rPr>
+        <w:t>Tendo feito tudo que era necessário o cidadão pode deslogar do sistema.</w:t>
+      </w:r>
+    </w:p>
+    <w:p>
+      <w:pPr>
+        <w:pStyle w:val="Corpodetexto"/>
+        <w:jc w:val="both"/>
+        <w:rPr>
+          <w:sz w:val="24"/>
+          <w:szCs w:val="24"/>
+        </w:rPr>
+      </w:pPr>
+    </w:p>
+    <w:p>
+      <w:pPr>
+        <w:pStyle w:val="Corpodetexto"/>
+        <w:tabs>
+          <w:tab w:val="center" w:pos="4680"/>
+        </w:tabs>
+        <w:jc w:val="both"/>
+        <w:rPr>
+          <w:sz w:val="24"/>
+          <w:szCs w:val="24"/>
+        </w:rPr>
+      </w:pPr>
     </w:p>
     <w:p>
       <w:pPr>
@@ -395,21 +421,193 @@
         <w:jc w:val="both"/>
         <w:rPr>
           <w:rFonts w:ascii="Times New Roman" w:hAnsi="Times New Roman"/>
-        </w:rPr>
-      </w:pPr>
-      <w:proofErr w:type="spellStart"/>
+          <w:szCs w:val="24"/>
+        </w:rPr>
+      </w:pPr>
       <w:r>
         <w:rPr>
           <w:rFonts w:ascii="Times New Roman" w:hAnsi="Times New Roman"/>
-        </w:rPr>
-        <w:t>Fluxos</w:t>
-      </w:r>
-      <w:proofErr w:type="spellEnd"/>
+          <w:szCs w:val="24"/>
+        </w:rPr>
+        <w:t xml:space="preserve">Fluxos e sequência de eventos para o </w:t>
+      </w:r>
       <w:r>
         <w:rPr>
           <w:rFonts w:ascii="Times New Roman" w:hAnsi="Times New Roman"/>
-        </w:rPr>
-        <w:t xml:space="preserve"> alternativos</w:t>
+          <w:szCs w:val="24"/>
+        </w:rPr>
+        <w:t>gestor do posto de saúde</w:t>
+      </w:r>
+    </w:p>
+    <w:p>
+      <w:pPr>
+        <w:pStyle w:val="Corpodetexto"/>
+        <w:numPr>
+          <w:ilvl w:val="0"/>
+          <w:numId w:val="19"/>
+        </w:numPr>
+        <w:jc w:val="both"/>
+        <w:rPr>
+          <w:sz w:val="24"/>
+          <w:szCs w:val="24"/>
+        </w:rPr>
+      </w:pPr>
+      <w:r>
+        <w:rPr>
+          <w:sz w:val="24"/>
+          <w:szCs w:val="24"/>
+        </w:rPr>
+        <w:t xml:space="preserve">O gestor do posto de saúde </w:t>
+      </w:r>
+      <w:r>
+        <w:rPr>
+          <w:sz w:val="24"/>
+          <w:szCs w:val="24"/>
+        </w:rPr>
+        <w:t xml:space="preserve">tem que logar no sistema, então ele precisa ter um cadastro e no sistema. </w:t>
+      </w:r>
+    </w:p>
+    <w:p>
+      <w:pPr>
+        <w:pStyle w:val="Corpodetexto"/>
+        <w:numPr>
+          <w:ilvl w:val="0"/>
+          <w:numId w:val="19"/>
+        </w:numPr>
+        <w:jc w:val="both"/>
+        <w:rPr>
+          <w:sz w:val="24"/>
+          <w:szCs w:val="24"/>
+        </w:rPr>
+      </w:pPr>
+      <w:r>
+        <w:rPr>
+          <w:sz w:val="24"/>
+          <w:szCs w:val="24"/>
+        </w:rPr>
+        <w:t>Tendo o cadastro e tendo logado no sistema, o gestor do posto de saúde pode cadastrar medicamentos.</w:t>
+      </w:r>
+    </w:p>
+    <w:p>
+      <w:pPr>
+        <w:pStyle w:val="Corpodetexto"/>
+        <w:numPr>
+          <w:ilvl w:val="0"/>
+          <w:numId w:val="19"/>
+        </w:numPr>
+        <w:jc w:val="both"/>
+        <w:rPr>
+          <w:sz w:val="24"/>
+          <w:szCs w:val="24"/>
+        </w:rPr>
+      </w:pPr>
+      <w:r>
+        <w:rPr>
+          <w:sz w:val="24"/>
+          <w:szCs w:val="24"/>
+        </w:rPr>
+        <w:t>Esses medicamentos estando cadastrados o gestor pode editar informações do medicamento, atualizando assim alguma informação.</w:t>
+      </w:r>
+    </w:p>
+    <w:p>
+      <w:pPr>
+        <w:pStyle w:val="Corpodetexto"/>
+        <w:numPr>
+          <w:ilvl w:val="0"/>
+          <w:numId w:val="19"/>
+        </w:numPr>
+        <w:jc w:val="both"/>
+        <w:rPr>
+          <w:sz w:val="24"/>
+          <w:szCs w:val="24"/>
+        </w:rPr>
+      </w:pPr>
+      <w:r>
+        <w:rPr>
+          <w:sz w:val="24"/>
+          <w:szCs w:val="24"/>
+        </w:rPr>
+        <w:t>O gestor pode excluir um medicamento caso ele não seja mais disponibilizado pelo seu posto de saúde.</w:t>
+      </w:r>
+    </w:p>
+    <w:p>
+      <w:pPr>
+        <w:pStyle w:val="Corpodetexto"/>
+        <w:numPr>
+          <w:ilvl w:val="0"/>
+          <w:numId w:val="19"/>
+        </w:numPr>
+        <w:jc w:val="both"/>
+        <w:rPr>
+          <w:sz w:val="24"/>
+          <w:szCs w:val="24"/>
+        </w:rPr>
+      </w:pPr>
+      <w:r>
+        <w:rPr>
+          <w:sz w:val="24"/>
+          <w:szCs w:val="24"/>
+        </w:rPr>
+        <w:t>O gestor pode listar o estoque de medicamentos do posto a fim de verificar e acompanhar se o posto precisa de reposição de novos medicamentos ou não.</w:t>
+      </w:r>
+    </w:p>
+    <w:p>
+      <w:pPr>
+        <w:pStyle w:val="Corpodetexto"/>
+        <w:numPr>
+          <w:ilvl w:val="0"/>
+          <w:numId w:val="19"/>
+        </w:numPr>
+        <w:jc w:val="both"/>
+        <w:rPr>
+          <w:sz w:val="24"/>
+          <w:szCs w:val="24"/>
+        </w:rPr>
+      </w:pPr>
+      <w:r>
+        <w:rPr>
+          <w:sz w:val="24"/>
+          <w:szCs w:val="24"/>
+        </w:rPr>
+        <w:t>Caso tenha algum medicamento que esteja em baixa quantidade o gestor pode enviar uma solicitação indicando a necessidade de mais medicamentos.</w:t>
+      </w:r>
+    </w:p>
+    <w:p>
+      <w:pPr>
+        <w:pStyle w:val="Corpodetexto"/>
+        <w:numPr>
+          <w:ilvl w:val="0"/>
+          <w:numId w:val="19"/>
+        </w:numPr>
+        <w:jc w:val="both"/>
+        <w:rPr>
+          <w:sz w:val="24"/>
+          <w:szCs w:val="24"/>
+        </w:rPr>
+      </w:pPr>
+      <w:r>
+        <w:rPr>
+          <w:sz w:val="24"/>
+          <w:szCs w:val="24"/>
+        </w:rPr>
+        <w:t>Tendo feita todas as operações o gestor pode deslogar do sistema.</w:t>
+      </w:r>
+    </w:p>
+    <w:p>
+      <w:pPr>
+        <w:pStyle w:val="Ttulo1"/>
+        <w:jc w:val="both"/>
+        <w:rPr>
+          <w:rFonts w:ascii="Times New Roman" w:hAnsi="Times New Roman"/>
+          <w:szCs w:val="24"/>
+        </w:rPr>
+      </w:pPr>
+      <w:r>
+        <w:rPr>
+          <w:rFonts w:ascii="Times New Roman" w:hAnsi="Times New Roman"/>
+          <w:szCs w:val="24"/>
+        </w:rPr>
+        <w:t>Fluxos alternativos</w:t>
       </w:r>
     </w:p>
     <w:p>
@@ -418,11 +616,15 @@
         <w:jc w:val="both"/>
         <w:rPr>
           <w:rFonts w:ascii="Times New Roman" w:hAnsi="Times New Roman"/>
+          <w:sz w:val="24"/>
+          <w:szCs w:val="24"/>
         </w:rPr>
       </w:pPr>
       <w:r>
         <w:rPr>
           <w:rFonts w:ascii="Times New Roman" w:hAnsi="Times New Roman"/>
+          <w:sz w:val="24"/>
+          <w:szCs w:val="24"/>
         </w:rPr>
         <w:t>Fluxo 1</w:t>
       </w:r>
@@ -430,13 +632,8 @@
     <w:p>
       <w:pPr>
         <w:ind w:left="720"/>
-        <w:rPr>
-          <w:sz w:val="20"/>
-          <w:szCs w:val="20"/>
-        </w:rPr>
-      </w:pPr>
-      <w:r>
-        <w:lastRenderedPageBreak/>
+      </w:pPr>
+      <w:r>
         <w:t>No primeiro fluxo, o usuário segue a sequência para acessar os dashboards do sistema de software.</w:t>
       </w:r>
     </w:p>
@@ -456,8 +653,16 @@
           <w:numId w:val="8"/>
         </w:numPr>
         <w:jc w:val="both"/>
-      </w:pPr>
-      <w:r>
+        <w:rPr>
+          <w:sz w:val="24"/>
+          <w:szCs w:val="24"/>
+        </w:rPr>
+      </w:pPr>
+      <w:r>
+        <w:rPr>
+          <w:sz w:val="24"/>
+          <w:szCs w:val="24"/>
+        </w:rPr>
         <w:t>O usuário seleciona acessar os dashboards.</w:t>
       </w:r>
     </w:p>
@@ -469,8 +674,16 @@
           <w:numId w:val="8"/>
         </w:numPr>
         <w:jc w:val="both"/>
-      </w:pPr>
-      <w:r>
+        <w:rPr>
+          <w:sz w:val="24"/>
+          <w:szCs w:val="24"/>
+        </w:rPr>
+      </w:pPr>
+      <w:r>
+        <w:rPr>
+          <w:sz w:val="24"/>
+          <w:szCs w:val="24"/>
+        </w:rPr>
         <w:t>O usuário decide trocar de estado.</w:t>
       </w:r>
     </w:p>
@@ -482,8 +695,16 @@
           <w:numId w:val="8"/>
         </w:numPr>
         <w:jc w:val="both"/>
-      </w:pPr>
-      <w:r>
+        <w:rPr>
+          <w:sz w:val="24"/>
+          <w:szCs w:val="24"/>
+        </w:rPr>
+      </w:pPr>
+      <w:r>
+        <w:rPr>
+          <w:sz w:val="24"/>
+          <w:szCs w:val="24"/>
+        </w:rPr>
         <w:t>O usuário visualiza os dashboards do estado selecionado.</w:t>
       </w:r>
     </w:p>
@@ -491,6 +712,10 @@
       <w:pPr>
         <w:pStyle w:val="Corpodetexto"/>
         <w:jc w:val="both"/>
+        <w:rPr>
+          <w:sz w:val="24"/>
+          <w:szCs w:val="24"/>
+        </w:rPr>
       </w:pPr>
     </w:p>
     <w:p>
@@ -498,6 +723,10 @@
         <w:pStyle w:val="Corpodetexto"/>
         <w:ind w:left="1080"/>
         <w:jc w:val="both"/>
+        <w:rPr>
+          <w:sz w:val="24"/>
+          <w:szCs w:val="24"/>
+        </w:rPr>
       </w:pPr>
     </w:p>
     <w:p>
@@ -506,29 +735,34 @@
         <w:jc w:val="both"/>
         <w:rPr>
           <w:rFonts w:ascii="Times New Roman" w:hAnsi="Times New Roman"/>
+          <w:szCs w:val="24"/>
         </w:rPr>
       </w:pPr>
       <w:r>
         <w:rPr>
           <w:rFonts w:ascii="Times New Roman" w:hAnsi="Times New Roman"/>
+          <w:szCs w:val="24"/>
         </w:rPr>
         <w:t>Sub</w:t>
       </w:r>
       <w:r>
         <w:rPr>
           <w:rFonts w:ascii="Times New Roman" w:hAnsi="Times New Roman"/>
+          <w:szCs w:val="24"/>
         </w:rPr>
         <w:t xml:space="preserve"> </w:t>
       </w:r>
       <w:r>
         <w:rPr>
           <w:rFonts w:ascii="Times New Roman" w:hAnsi="Times New Roman"/>
+          <w:szCs w:val="24"/>
         </w:rPr>
         <w:t>Fluxos</w:t>
       </w:r>
       <w:r>
         <w:rPr>
           <w:rFonts w:ascii="Times New Roman" w:hAnsi="Times New Roman"/>
+          <w:szCs w:val="24"/>
         </w:rPr>
         <w:t xml:space="preserve"> </w:t>
       </w:r>
@@ -539,23 +773,31 @@
         <w:jc w:val="both"/>
         <w:rPr>
           <w:rFonts w:ascii="Times New Roman" w:hAnsi="Times New Roman"/>
+          <w:sz w:val="24"/>
+          <w:szCs w:val="24"/>
         </w:rPr>
       </w:pPr>
       <w:r>
         <w:rPr>
           <w:rFonts w:ascii="Times New Roman" w:hAnsi="Times New Roman"/>
+          <w:sz w:val="24"/>
+          <w:szCs w:val="24"/>
         </w:rPr>
         <w:t>Sub</w:t>
       </w:r>
       <w:r>
         <w:rPr>
           <w:rFonts w:ascii="Times New Roman" w:hAnsi="Times New Roman"/>
+          <w:sz w:val="24"/>
+          <w:szCs w:val="24"/>
         </w:rPr>
         <w:t xml:space="preserve"> </w:t>
       </w:r>
       <w:r>
         <w:rPr>
           <w:rFonts w:ascii="Times New Roman" w:hAnsi="Times New Roman"/>
+          <w:sz w:val="24"/>
+          <w:szCs w:val="24"/>
         </w:rPr>
         <w:t>fluxo</w:t>
       </w:r>
@@ -575,7 +817,14 @@
           <w:sz w:val="24"/>
           <w:szCs w:val="24"/>
         </w:rPr>
-        <w:t>O desenvolvedor tem como função manter os dados do sistema de software atualizados. Dessa forma o usuário ao acessar as informações têm informações atualizadas.</w:t>
+        <w:t xml:space="preserve">O cidadão pode iniciar o fluxo se cadastrando inicialmente ao invés de utilizar o sistema sem cadastro, o que é possível visto que ele precisaria do cadastro no sistema apenas para verificar </w:t>
+      </w:r>
+      <w:r>
+        <w:rPr>
+          <w:sz w:val="24"/>
+          <w:szCs w:val="24"/>
+        </w:rPr>
+        <w:t xml:space="preserve">os medicamentos que estão disponíveis no seu posto. </w:t>
       </w:r>
     </w:p>
     <w:p/>
@@ -587,9 +836,17 @@
           <w:numId w:val="7"/>
         </w:numPr>
         <w:jc w:val="both"/>
-      </w:pPr>
-      <w:r>
-        <w:t>Desenvolvedor atualiza os dados do sistema de software.</w:t>
+        <w:rPr>
+          <w:sz w:val="24"/>
+          <w:szCs w:val="24"/>
+        </w:rPr>
+      </w:pPr>
+      <w:r>
+        <w:rPr>
+          <w:sz w:val="24"/>
+          <w:szCs w:val="24"/>
+        </w:rPr>
+        <w:t>O cidadão se cadastra no sistema.</w:t>
       </w:r>
     </w:p>
     <w:p>
@@ -600,9 +857,24 @@
           <w:numId w:val="7"/>
         </w:numPr>
         <w:jc w:val="both"/>
-      </w:pPr>
-      <w:r>
-        <w:t>O usuário final acessa o sistema de software com os dados atualizados.</w:t>
+        <w:rPr>
+          <w:sz w:val="24"/>
+          <w:szCs w:val="24"/>
+        </w:rPr>
+      </w:pPr>
+      <w:r>
+        <w:rPr>
+          <w:sz w:val="24"/>
+          <w:szCs w:val="24"/>
+        </w:rPr>
+        <w:t xml:space="preserve">O </w:t>
+      </w:r>
+      <w:r>
+        <w:rPr>
+          <w:sz w:val="24"/>
+          <w:szCs w:val="24"/>
+        </w:rPr>
+        <w:t>cidadão loga no sistema.</w:t>
       </w:r>
     </w:p>
     <w:p>
@@ -613,12 +885,18 @@
           <w:numId w:val="7"/>
         </w:numPr>
         <w:jc w:val="both"/>
-      </w:pPr>
-      <w:r>
-        <w:t>O usuário final acessa o</w:t>
-      </w:r>
-      <w:r>
-        <w:t>s dashboards do sistema de software.</w:t>
+        <w:rPr>
+          <w:sz w:val="24"/>
+          <w:szCs w:val="24"/>
+        </w:rPr>
+      </w:pPr>
+      <w:r>
+        <w:rPr>
+          <w:sz w:val="24"/>
+          <w:szCs w:val="24"/>
+        </w:rPr>
+        <w:lastRenderedPageBreak/>
+        <w:t>Estando logado no sistema , o cidadão quer apenas listar os medicamentos disponíveis no seu posto de saúde.</w:t>
       </w:r>
     </w:p>
     <w:p>
@@ -629,9 +907,72 @@
           <w:numId w:val="7"/>
         </w:numPr>
         <w:jc w:val="both"/>
-      </w:pPr>
-      <w:r>
-        <w:t>O usuário final seleciona o estado que deseja obter as informações.</w:t>
+        <w:rPr>
+          <w:sz w:val="24"/>
+          <w:szCs w:val="24"/>
+        </w:rPr>
+      </w:pPr>
+      <w:r>
+        <w:rPr>
+          <w:sz w:val="24"/>
+          <w:szCs w:val="24"/>
+        </w:rPr>
+        <w:t>Tendo encontrado essa informação, o cidadão desloga do sistema.</w:t>
+      </w:r>
+    </w:p>
+    <w:p>
+      <w:pPr>
+        <w:pStyle w:val="Corpodetexto"/>
+        <w:ind w:left="1440"/>
+        <w:jc w:val="both"/>
+        <w:rPr>
+          <w:sz w:val="24"/>
+          <w:szCs w:val="24"/>
+        </w:rPr>
+      </w:pPr>
+    </w:p>
+    <w:p>
+      <w:pPr>
+        <w:pStyle w:val="Ttulo2"/>
+        <w:jc w:val="both"/>
+        <w:rPr>
+          <w:rFonts w:ascii="Times New Roman" w:hAnsi="Times New Roman"/>
+          <w:sz w:val="24"/>
+          <w:szCs w:val="24"/>
+        </w:rPr>
+      </w:pPr>
+      <w:r>
+        <w:rPr>
+          <w:rFonts w:ascii="Times New Roman" w:hAnsi="Times New Roman"/>
+          <w:sz w:val="24"/>
+          <w:szCs w:val="24"/>
+        </w:rPr>
+        <w:t>Sub fluxo</w:t>
+      </w:r>
+    </w:p>
+    <w:p>
+      <w:pPr>
+        <w:pStyle w:val="Corpodetexto"/>
+        <w:ind w:left="0" w:firstLine="720"/>
+        <w:jc w:val="both"/>
+        <w:rPr>
+          <w:sz w:val="24"/>
+          <w:szCs w:val="24"/>
+        </w:rPr>
+      </w:pPr>
+      <w:r>
+        <w:rPr>
+          <w:sz w:val="24"/>
+          <w:szCs w:val="24"/>
+        </w:rPr>
+        <w:t xml:space="preserve">O cidadão pode iniciar o fluxo </w:t>
+      </w:r>
+      <w:r>
+        <w:rPr>
+          <w:sz w:val="24"/>
+          <w:szCs w:val="24"/>
+        </w:rPr>
+        <w:t>sem logar no sistema, podendo apenas utilizar a parte do sistema que não requer login.</w:t>
       </w:r>
     </w:p>
     <w:p>
@@ -639,12 +980,20 @@
         <w:pStyle w:val="Corpodetexto"/>
         <w:numPr>
           <w:ilvl w:val="0"/>
-          <w:numId w:val="7"/>
+          <w:numId w:val="20"/>
         </w:numPr>
         <w:jc w:val="both"/>
-      </w:pPr>
-      <w:r>
-        <w:t>O usuário final troca de estado.</w:t>
+        <w:rPr>
+          <w:sz w:val="24"/>
+          <w:szCs w:val="24"/>
+        </w:rPr>
+      </w:pPr>
+      <w:r>
+        <w:rPr>
+          <w:sz w:val="24"/>
+          <w:szCs w:val="24"/>
+        </w:rPr>
+        <w:t xml:space="preserve">O cidadão busca o seu medicamento no sistema. </w:t>
       </w:r>
     </w:p>
     <w:p>
@@ -652,12 +1001,62 @@
         <w:pStyle w:val="Corpodetexto"/>
         <w:numPr>
           <w:ilvl w:val="0"/>
-          <w:numId w:val="7"/>
+          <w:numId w:val="20"/>
         </w:numPr>
         <w:jc w:val="both"/>
-      </w:pPr>
-      <w:r>
-        <w:t>O usuário final seleciona o estado que deseja obter as informações.</w:t>
+        <w:rPr>
+          <w:sz w:val="24"/>
+          <w:szCs w:val="24"/>
+        </w:rPr>
+      </w:pPr>
+      <w:r>
+        <w:rPr>
+          <w:sz w:val="24"/>
+          <w:szCs w:val="24"/>
+        </w:rPr>
+        <w:t>O cidadão tendo encontrado o seu medicamento, consulta se este medicamento está disponível no posto de saúde.</w:t>
+      </w:r>
+    </w:p>
+    <w:p>
+      <w:pPr>
+        <w:pStyle w:val="Corpodetexto"/>
+        <w:numPr>
+          <w:ilvl w:val="0"/>
+          <w:numId w:val="20"/>
+        </w:numPr>
+        <w:jc w:val="both"/>
+        <w:rPr>
+          <w:sz w:val="24"/>
+          <w:szCs w:val="24"/>
+        </w:rPr>
+      </w:pPr>
+      <w:r>
+        <w:rPr>
+          <w:sz w:val="24"/>
+          <w:szCs w:val="24"/>
+        </w:rPr>
+        <w:t>Caso o cidadão não encontre esse medicamento no posto de saúde ele lista as farmácias que tem esse medicamento.</w:t>
+      </w:r>
+    </w:p>
+    <w:p>
+      <w:pPr>
+        <w:pStyle w:val="Corpodetexto"/>
+        <w:numPr>
+          <w:ilvl w:val="0"/>
+          <w:numId w:val="20"/>
+        </w:numPr>
+        <w:jc w:val="both"/>
+        <w:rPr>
+          <w:sz w:val="24"/>
+          <w:szCs w:val="24"/>
+        </w:rPr>
+      </w:pPr>
+      <w:r>
+        <w:rPr>
+          <w:sz w:val="24"/>
+          <w:szCs w:val="24"/>
+        </w:rPr>
+        <w:t>O cidadão pode acessar as informações que o sistema tem sobre esse medicamento.</w:t>
       </w:r>
     </w:p>
     <w:p>
@@ -665,10 +1064,163 @@
         <w:pStyle w:val="Corpodetexto"/>
         <w:ind w:left="1440"/>
         <w:jc w:val="both"/>
-      </w:pPr>
-      <w:r>
-        <w:t xml:space="preserve"> </w:t>
-      </w:r>
+        <w:rPr>
+          <w:sz w:val="24"/>
+          <w:szCs w:val="24"/>
+        </w:rPr>
+      </w:pPr>
+    </w:p>
+    <w:p>
+      <w:pPr>
+        <w:pStyle w:val="Ttulo2"/>
+        <w:jc w:val="both"/>
+        <w:rPr>
+          <w:rFonts w:ascii="Times New Roman" w:hAnsi="Times New Roman"/>
+          <w:sz w:val="24"/>
+          <w:szCs w:val="24"/>
+        </w:rPr>
+      </w:pPr>
+      <w:r>
+        <w:rPr>
+          <w:rFonts w:ascii="Times New Roman" w:hAnsi="Times New Roman"/>
+          <w:sz w:val="24"/>
+          <w:szCs w:val="24"/>
+        </w:rPr>
+        <w:t>Sub fluxo</w:t>
+      </w:r>
+    </w:p>
+    <w:p>
+      <w:pPr>
+        <w:pStyle w:val="Corpodetexto"/>
+        <w:ind w:left="0" w:firstLine="720"/>
+        <w:jc w:val="both"/>
+        <w:rPr>
+          <w:sz w:val="24"/>
+          <w:szCs w:val="24"/>
+        </w:rPr>
+      </w:pPr>
+      <w:r>
+        <w:rPr>
+          <w:sz w:val="24"/>
+          <w:szCs w:val="24"/>
+        </w:rPr>
+        <w:t>O gestor precisar estar logado no sistema para realizar qualquer atividade, sendo assim ele pode apenas realizar a consulta no estoque no posto sem realizar nenhuma operação de criação, edição ou exclusão de medicamento.</w:t>
+      </w:r>
+    </w:p>
+    <w:p>
+      <w:pPr>
+        <w:pStyle w:val="Corpodetexto"/>
+        <w:numPr>
+          <w:ilvl w:val="0"/>
+          <w:numId w:val="21"/>
+        </w:numPr>
+        <w:jc w:val="both"/>
+        <w:rPr>
+          <w:sz w:val="24"/>
+          <w:szCs w:val="24"/>
+        </w:rPr>
+      </w:pPr>
+      <w:r>
+        <w:rPr>
+          <w:sz w:val="24"/>
+          <w:szCs w:val="24"/>
+        </w:rPr>
+        <w:t>O gestor loga no sistema.</w:t>
+      </w:r>
+    </w:p>
+    <w:p>
+      <w:pPr>
+        <w:pStyle w:val="Corpodetexto"/>
+        <w:numPr>
+          <w:ilvl w:val="0"/>
+          <w:numId w:val="21"/>
+        </w:numPr>
+        <w:jc w:val="both"/>
+        <w:rPr>
+          <w:sz w:val="24"/>
+          <w:szCs w:val="24"/>
+        </w:rPr>
+      </w:pPr>
+      <w:r>
+        <w:rPr>
+          <w:sz w:val="24"/>
+          <w:szCs w:val="24"/>
+        </w:rPr>
+        <w:t>O gestor acessa o estoque do posto de saúde a fim de encontrar medicamentos que estão com baixa quantidade.</w:t>
+      </w:r>
+    </w:p>
+    <w:p>
+      <w:pPr>
+        <w:pStyle w:val="Corpodetexto"/>
+        <w:numPr>
+          <w:ilvl w:val="0"/>
+          <w:numId w:val="21"/>
+        </w:numPr>
+        <w:jc w:val="both"/>
+        <w:rPr>
+          <w:sz w:val="24"/>
+          <w:szCs w:val="24"/>
+        </w:rPr>
+      </w:pPr>
+      <w:r>
+        <w:rPr>
+          <w:sz w:val="24"/>
+          <w:szCs w:val="24"/>
+        </w:rPr>
+        <w:t>Estando o medicamento em baixa quantidade o gestor pode preencher o formulário para envio de mais medicamentos para o posto.</w:t>
+      </w:r>
+    </w:p>
+    <w:p>
+      <w:pPr>
+        <w:pStyle w:val="Corpodetexto"/>
+        <w:numPr>
+          <w:ilvl w:val="0"/>
+          <w:numId w:val="21"/>
+        </w:numPr>
+        <w:jc w:val="both"/>
+        <w:rPr>
+          <w:sz w:val="24"/>
+          <w:szCs w:val="24"/>
+        </w:rPr>
+      </w:pPr>
+      <w:r>
+        <w:rPr>
+          <w:sz w:val="24"/>
+          <w:szCs w:val="24"/>
+        </w:rPr>
+        <w:t>Tendo feita a conferência do estoque de medicamentos, o gestor pode deslogar do sistema.</w:t>
+      </w:r>
+    </w:p>
+    <w:p>
+      <w:pPr>
+        <w:pStyle w:val="Corpodetexto"/>
+        <w:ind w:left="0"/>
+        <w:jc w:val="both"/>
+        <w:rPr>
+          <w:sz w:val="24"/>
+          <w:szCs w:val="24"/>
+        </w:rPr>
+      </w:pPr>
+    </w:p>
+    <w:p>
+      <w:pPr>
+        <w:pStyle w:val="Corpodetexto"/>
+        <w:jc w:val="both"/>
+        <w:rPr>
+          <w:sz w:val="24"/>
+          <w:szCs w:val="24"/>
+        </w:rPr>
+      </w:pPr>
+    </w:p>
+    <w:p>
+      <w:pPr>
+        <w:pStyle w:val="Corpodetexto"/>
+        <w:jc w:val="both"/>
+        <w:rPr>
+          <w:sz w:val="24"/>
+          <w:szCs w:val="24"/>
+        </w:rPr>
+      </w:pPr>
     </w:p>
     <w:p>
       <w:pPr>
@@ -676,48 +1228,32 @@
         <w:jc w:val="both"/>
         <w:rPr>
           <w:rFonts w:ascii="Times New Roman" w:hAnsi="Times New Roman"/>
-        </w:rPr>
-      </w:pPr>
-      <w:proofErr w:type="spellStart"/>
+          <w:szCs w:val="24"/>
+        </w:rPr>
+      </w:pPr>
       <w:r>
         <w:rPr>
           <w:rFonts w:ascii="Times New Roman" w:hAnsi="Times New Roman"/>
-        </w:rPr>
-        <w:t>Cenários</w:t>
-      </w:r>
-      <w:proofErr w:type="spellEnd"/>
-      <w:r>
+          <w:szCs w:val="24"/>
+        </w:rPr>
+        <w:t xml:space="preserve">Cenários chave </w:t>
+      </w:r>
+    </w:p>
+    <w:p>
+      <w:pPr>
+        <w:pStyle w:val="Ttulo2"/>
+        <w:jc w:val="both"/>
         <w:rPr>
           <w:rFonts w:ascii="Times New Roman" w:hAnsi="Times New Roman"/>
-        </w:rPr>
-        <w:t xml:space="preserve"> </w:t>
-      </w:r>
-      <w:proofErr w:type="spellStart"/>
+          <w:sz w:val="24"/>
+          <w:szCs w:val="24"/>
+        </w:rPr>
+      </w:pPr>
       <w:r>
         <w:rPr>
           <w:rFonts w:ascii="Times New Roman" w:hAnsi="Times New Roman"/>
-        </w:rPr>
-        <w:t>chave</w:t>
-      </w:r>
-      <w:proofErr w:type="spellEnd"/>
-      <w:r>
-        <w:rPr>
-          <w:rFonts w:ascii="Times New Roman" w:hAnsi="Times New Roman"/>
-        </w:rPr>
-        <w:t xml:space="preserve"> </w:t>
-      </w:r>
-    </w:p>
-    <w:p>
-      <w:pPr>
-        <w:pStyle w:val="Ttulo2"/>
-        <w:jc w:val="both"/>
-        <w:rPr>
-          <w:rFonts w:ascii="Times New Roman" w:hAnsi="Times New Roman"/>
-        </w:rPr>
-      </w:pPr>
-      <w:r>
-        <w:rPr>
-          <w:rFonts w:ascii="Times New Roman" w:hAnsi="Times New Roman"/>
+          <w:sz w:val="24"/>
+          <w:szCs w:val="24"/>
         </w:rPr>
         <w:t>Cenário 1</w:t>
       </w:r>
@@ -730,9 +1266,38 @@
           <w:numId w:val="6"/>
         </w:numPr>
         <w:jc w:val="both"/>
-      </w:pPr>
-      <w:r>
-        <w:t>No cenário 1 o usuário final acessa os dashboards do sistema de software.</w:t>
+        <w:rPr>
+          <w:sz w:val="24"/>
+          <w:szCs w:val="24"/>
+        </w:rPr>
+      </w:pPr>
+      <w:r>
+        <w:rPr>
+          <w:sz w:val="24"/>
+          <w:szCs w:val="24"/>
+        </w:rPr>
+        <w:t xml:space="preserve">No cenário 1 o </w:t>
+      </w:r>
+      <w:r>
+        <w:rPr>
+          <w:sz w:val="24"/>
+          <w:szCs w:val="24"/>
+        </w:rPr>
+        <w:t>cidadão</w:t>
+      </w:r>
+      <w:r>
+        <w:rPr>
+          <w:sz w:val="24"/>
+          <w:szCs w:val="24"/>
+        </w:rPr>
+        <w:t xml:space="preserve"> </w:t>
+      </w:r>
+      <w:r>
+        <w:rPr>
+          <w:sz w:val="24"/>
+          <w:szCs w:val="24"/>
+        </w:rPr>
+        <w:t>acessa o sistema para buscar o medicamento.</w:t>
       </w:r>
     </w:p>
     <w:p>
@@ -743,15 +1308,24 @@
           <w:numId w:val="6"/>
         </w:numPr>
         <w:jc w:val="both"/>
-      </w:pPr>
-      <w:r>
-        <w:t xml:space="preserve">No cenário 1 o usuário </w:t>
-      </w:r>
-      <w:r>
-        <w:t xml:space="preserve">final </w:t>
-      </w:r>
-      <w:r>
-        <w:t xml:space="preserve">seleciona o estado que deseja acessar as informações. </w:t>
+        <w:rPr>
+          <w:sz w:val="24"/>
+          <w:szCs w:val="24"/>
+        </w:rPr>
+      </w:pPr>
+      <w:r>
+        <w:rPr>
+          <w:sz w:val="24"/>
+          <w:szCs w:val="24"/>
+        </w:rPr>
+        <w:t xml:space="preserve">No cenário 1 o </w:t>
+      </w:r>
+      <w:r>
+        <w:rPr>
+          <w:sz w:val="24"/>
+          <w:szCs w:val="24"/>
+        </w:rPr>
+        <w:t>cidadão pode listar os postos de saúde que possuem o medicamento.</w:t>
       </w:r>
     </w:p>
     <w:p>
@@ -762,15 +1336,24 @@
           <w:numId w:val="6"/>
         </w:numPr>
         <w:jc w:val="both"/>
-      </w:pPr>
-      <w:r>
-        <w:t>No cenário 1 o usuário</w:t>
-      </w:r>
-      <w:r>
-        <w:t xml:space="preserve"> final</w:t>
-      </w:r>
-      <w:r>
-        <w:t xml:space="preserve"> obtém as informações esperadas.</w:t>
+        <w:rPr>
+          <w:sz w:val="24"/>
+          <w:szCs w:val="24"/>
+        </w:rPr>
+      </w:pPr>
+      <w:r>
+        <w:rPr>
+          <w:sz w:val="24"/>
+          <w:szCs w:val="24"/>
+        </w:rPr>
+        <w:t xml:space="preserve">No cenário 1 o </w:t>
+      </w:r>
+      <w:r>
+        <w:rPr>
+          <w:sz w:val="24"/>
+          <w:szCs w:val="24"/>
+        </w:rPr>
+        <w:t>cidadão pode listar as farmácias que possuem o medicamento.</w:t>
       </w:r>
     </w:p>
     <w:p>
@@ -779,19 +1362,18 @@
         <w:jc w:val="both"/>
         <w:rPr>
           <w:rFonts w:ascii="Times New Roman" w:hAnsi="Times New Roman"/>
+          <w:sz w:val="24"/>
+          <w:szCs w:val="24"/>
         </w:rPr>
       </w:pPr>
       <w:r>
         <w:rPr>
           <w:rFonts w:ascii="Times New Roman" w:hAnsi="Times New Roman"/>
-        </w:rPr>
-        <w:t xml:space="preserve">Cenário </w:t>
-      </w:r>
-      <w:r>
-        <w:rPr>
-          <w:rFonts w:ascii="Times New Roman" w:hAnsi="Times New Roman"/>
-        </w:rPr>
-        <w:t>2</w:t>
+          <w:sz w:val="24"/>
+          <w:szCs w:val="24"/>
+        </w:rPr>
+        <w:lastRenderedPageBreak/>
+        <w:t>Cenário 2</w:t>
       </w:r>
     </w:p>
     <w:p>
@@ -802,15 +1384,45 @@
           <w:numId w:val="9"/>
         </w:numPr>
         <w:jc w:val="both"/>
-      </w:pPr>
-      <w:r>
+        <w:rPr>
+          <w:sz w:val="24"/>
+          <w:szCs w:val="24"/>
+        </w:rPr>
+      </w:pPr>
+      <w:r>
+        <w:rPr>
+          <w:sz w:val="24"/>
+          <w:szCs w:val="24"/>
+        </w:rPr>
         <w:t xml:space="preserve">No cenário </w:t>
       </w:r>
       <w:r>
+        <w:rPr>
+          <w:sz w:val="24"/>
+          <w:szCs w:val="24"/>
+        </w:rPr>
         <w:t>2</w:t>
       </w:r>
       <w:r>
-        <w:t xml:space="preserve"> o usuário final acessa os dashboards do sistema de software.</w:t>
+        <w:rPr>
+          <w:sz w:val="24"/>
+          <w:szCs w:val="24"/>
+        </w:rPr>
+        <w:t xml:space="preserve"> o </w:t>
+      </w:r>
+      <w:r>
+        <w:rPr>
+          <w:sz w:val="24"/>
+          <w:szCs w:val="24"/>
+        </w:rPr>
+        <w:t>cidadão deve se cadastrar no sistema</w:t>
+      </w:r>
+      <w:r>
+        <w:rPr>
+          <w:sz w:val="24"/>
+          <w:szCs w:val="24"/>
+        </w:rPr>
+        <w:t>.</w:t>
       </w:r>
     </w:p>
     <w:p>
@@ -821,9 +1433,24 @@
           <w:numId w:val="9"/>
         </w:numPr>
         <w:jc w:val="both"/>
-      </w:pPr>
-      <w:r>
-        <w:t>No cenário 2 o usuário final troca de estado.</w:t>
+        <w:rPr>
+          <w:sz w:val="24"/>
+          <w:szCs w:val="24"/>
+        </w:rPr>
+      </w:pPr>
+      <w:r>
+        <w:rPr>
+          <w:sz w:val="24"/>
+          <w:szCs w:val="24"/>
+        </w:rPr>
+        <w:t xml:space="preserve">No cenário 2 o </w:t>
+      </w:r>
+      <w:r>
+        <w:rPr>
+          <w:sz w:val="24"/>
+          <w:szCs w:val="24"/>
+        </w:rPr>
+        <w:t>cidadão deve logar no sistema.</w:t>
       </w:r>
     </w:p>
     <w:p>
@@ -834,9 +1461,45 @@
           <w:numId w:val="9"/>
         </w:numPr>
         <w:jc w:val="both"/>
-      </w:pPr>
-      <w:r>
-        <w:t>No cenário 2 o usuário final obtém as informações esperadas.</w:t>
+        <w:rPr>
+          <w:sz w:val="24"/>
+          <w:szCs w:val="24"/>
+        </w:rPr>
+      </w:pPr>
+      <w:r>
+        <w:rPr>
+          <w:sz w:val="24"/>
+          <w:szCs w:val="24"/>
+        </w:rPr>
+        <w:t xml:space="preserve">No cenário 2 o </w:t>
+      </w:r>
+      <w:r>
+        <w:rPr>
+          <w:sz w:val="24"/>
+          <w:szCs w:val="24"/>
+        </w:rPr>
+        <w:t>cidadão estando logando pode listar os medicamentos que estão disponíveis no seu posto de saúde.</w:t>
+      </w:r>
+    </w:p>
+    <w:p>
+      <w:pPr>
+        <w:pStyle w:val="Corpodetexto"/>
+        <w:numPr>
+          <w:ilvl w:val="0"/>
+          <w:numId w:val="9"/>
+        </w:numPr>
+        <w:jc w:val="both"/>
+        <w:rPr>
+          <w:sz w:val="24"/>
+          <w:szCs w:val="24"/>
+        </w:rPr>
+      </w:pPr>
+      <w:r>
+        <w:rPr>
+          <w:sz w:val="24"/>
+          <w:szCs w:val="24"/>
+        </w:rPr>
+        <w:t>Tendo consultado essas informações, o cidadão pode deslogar do sistema.</w:t>
       </w:r>
     </w:p>
     <w:p>
@@ -845,19 +1508,17 @@
         <w:jc w:val="both"/>
         <w:rPr>
           <w:rFonts w:ascii="Times New Roman" w:hAnsi="Times New Roman"/>
+          <w:sz w:val="24"/>
+          <w:szCs w:val="24"/>
         </w:rPr>
       </w:pPr>
       <w:r>
         <w:rPr>
           <w:rFonts w:ascii="Times New Roman" w:hAnsi="Times New Roman"/>
-        </w:rPr>
-        <w:t xml:space="preserve">Cenário </w:t>
-      </w:r>
-      <w:r>
-        <w:rPr>
-          <w:rFonts w:ascii="Times New Roman" w:hAnsi="Times New Roman"/>
-        </w:rPr>
-        <w:t>3</w:t>
+          <w:sz w:val="24"/>
+          <w:szCs w:val="24"/>
+        </w:rPr>
+        <w:t>Cenário 3</w:t>
       </w:r>
     </w:p>
     <w:p/>
@@ -869,21 +1530,122 @@
           <w:numId w:val="16"/>
         </w:numPr>
         <w:jc w:val="both"/>
-      </w:pPr>
-      <w:r>
-        <w:t xml:space="preserve">No cenário </w:t>
-      </w:r>
-      <w:r>
-        <w:t>3</w:t>
-      </w:r>
-      <w:r>
-        <w:t xml:space="preserve"> o </w:t>
-      </w:r>
-      <w:r>
-        <w:t>desenvolvedor mantém os dados do sistema de software atualizados</w:t>
-      </w:r>
-      <w:r>
-        <w:t>.</w:t>
+        <w:rPr>
+          <w:sz w:val="24"/>
+          <w:szCs w:val="24"/>
+        </w:rPr>
+      </w:pPr>
+      <w:r>
+        <w:rPr>
+          <w:sz w:val="24"/>
+          <w:szCs w:val="24"/>
+        </w:rPr>
+        <w:t xml:space="preserve">No cenário 3 o </w:t>
+      </w:r>
+      <w:r>
+        <w:rPr>
+          <w:sz w:val="24"/>
+          <w:szCs w:val="24"/>
+        </w:rPr>
+        <w:t>gestor loga no sistema para realizar atualização de medicamentos.</w:t>
+      </w:r>
+    </w:p>
+    <w:p>
+      <w:pPr>
+        <w:pStyle w:val="Corpodetexto"/>
+        <w:numPr>
+          <w:ilvl w:val="0"/>
+          <w:numId w:val="16"/>
+        </w:numPr>
+        <w:jc w:val="both"/>
+        <w:rPr>
+          <w:sz w:val="24"/>
+          <w:szCs w:val="24"/>
+        </w:rPr>
+      </w:pPr>
+      <w:r>
+        <w:rPr>
+          <w:sz w:val="24"/>
+          <w:szCs w:val="24"/>
+        </w:rPr>
+        <w:t>No cenário 3 o gestor realiza cadastro de novo medicamento.</w:t>
+      </w:r>
+    </w:p>
+    <w:p>
+      <w:pPr>
+        <w:pStyle w:val="Corpodetexto"/>
+        <w:numPr>
+          <w:ilvl w:val="0"/>
+          <w:numId w:val="16"/>
+        </w:numPr>
+        <w:jc w:val="both"/>
+        <w:rPr>
+          <w:sz w:val="24"/>
+          <w:szCs w:val="24"/>
+        </w:rPr>
+      </w:pPr>
+      <w:r>
+        <w:rPr>
+          <w:sz w:val="24"/>
+          <w:szCs w:val="24"/>
+        </w:rPr>
+        <w:t>No cenário 3 o gestor edita informações sobre o medicamento.</w:t>
+      </w:r>
+    </w:p>
+    <w:p>
+      <w:pPr>
+        <w:pStyle w:val="Corpodetexto"/>
+        <w:numPr>
+          <w:ilvl w:val="0"/>
+          <w:numId w:val="16"/>
+        </w:numPr>
+        <w:jc w:val="both"/>
+        <w:rPr>
+          <w:sz w:val="24"/>
+          <w:szCs w:val="24"/>
+        </w:rPr>
+      </w:pPr>
+      <w:r>
+        <w:rPr>
+          <w:sz w:val="24"/>
+          <w:szCs w:val="24"/>
+        </w:rPr>
+        <w:t xml:space="preserve">No cenário 3 </w:t>
+      </w:r>
+      <w:r>
+        <w:rPr>
+          <w:sz w:val="24"/>
+          <w:szCs w:val="24"/>
+        </w:rPr>
+        <w:t>o</w:t>
+      </w:r>
+      <w:r>
+        <w:rPr>
+          <w:sz w:val="24"/>
+          <w:szCs w:val="24"/>
+        </w:rPr>
+        <w:t xml:space="preserve"> gestor exclui um medicamento do sistema.</w:t>
+      </w:r>
+    </w:p>
+    <w:p>
+      <w:pPr>
+        <w:pStyle w:val="Corpodetexto"/>
+        <w:numPr>
+          <w:ilvl w:val="0"/>
+          <w:numId w:val="16"/>
+        </w:numPr>
+        <w:jc w:val="both"/>
+        <w:rPr>
+          <w:sz w:val="24"/>
+          <w:szCs w:val="24"/>
+        </w:rPr>
+      </w:pPr>
+      <w:r>
+        <w:rPr>
+          <w:sz w:val="24"/>
+          <w:szCs w:val="24"/>
+        </w:rPr>
+        <w:t>No cenário 3 tendo realizado a atualização dos medicamentos, o gestor desloga do sistema.</w:t>
       </w:r>
     </w:p>
     <w:p>
@@ -891,6 +1653,133 @@
         <w:pStyle w:val="Corpodetexto"/>
         <w:ind w:left="0"/>
         <w:jc w:val="both"/>
+        <w:rPr>
+          <w:sz w:val="24"/>
+          <w:szCs w:val="24"/>
+        </w:rPr>
+      </w:pPr>
+    </w:p>
+    <w:p>
+      <w:pPr>
+        <w:pStyle w:val="Ttulo2"/>
+        <w:jc w:val="both"/>
+        <w:rPr>
+          <w:rFonts w:ascii="Times New Roman" w:hAnsi="Times New Roman"/>
+          <w:sz w:val="24"/>
+          <w:szCs w:val="24"/>
+        </w:rPr>
+      </w:pPr>
+      <w:r>
+        <w:rPr>
+          <w:rFonts w:ascii="Times New Roman" w:hAnsi="Times New Roman"/>
+          <w:sz w:val="24"/>
+          <w:szCs w:val="24"/>
+        </w:rPr>
+        <w:t xml:space="preserve">Cenário </w:t>
+      </w:r>
+      <w:r>
+        <w:rPr>
+          <w:rFonts w:ascii="Times New Roman" w:hAnsi="Times New Roman"/>
+          <w:sz w:val="24"/>
+          <w:szCs w:val="24"/>
+        </w:rPr>
+        <w:t>4</w:t>
+      </w:r>
+    </w:p>
+    <w:p/>
+    <w:p>
+      <w:pPr>
+        <w:pStyle w:val="Corpodetexto"/>
+        <w:numPr>
+          <w:ilvl w:val="0"/>
+          <w:numId w:val="23"/>
+        </w:numPr>
+        <w:jc w:val="both"/>
+        <w:rPr>
+          <w:sz w:val="24"/>
+          <w:szCs w:val="24"/>
+        </w:rPr>
+      </w:pPr>
+      <w:r>
+        <w:rPr>
+          <w:sz w:val="24"/>
+          <w:szCs w:val="24"/>
+        </w:rPr>
+        <w:t>No cenário 4 o gestor loga no sistema para realizar acompanhamento do estoque do sistema.</w:t>
+      </w:r>
+    </w:p>
+    <w:p>
+      <w:pPr>
+        <w:pStyle w:val="Corpodetexto"/>
+        <w:numPr>
+          <w:ilvl w:val="0"/>
+          <w:numId w:val="23"/>
+        </w:numPr>
+        <w:jc w:val="both"/>
+        <w:rPr>
+          <w:sz w:val="24"/>
+          <w:szCs w:val="24"/>
+        </w:rPr>
+      </w:pPr>
+      <w:r>
+        <w:rPr>
+          <w:sz w:val="24"/>
+          <w:szCs w:val="24"/>
+        </w:rPr>
+        <w:t>No cenário 4, estando logado o gestor lista o estoque de medicamentos do posto de saúde.</w:t>
+      </w:r>
+    </w:p>
+    <w:p>
+      <w:pPr>
+        <w:pStyle w:val="Corpodetexto"/>
+        <w:numPr>
+          <w:ilvl w:val="0"/>
+          <w:numId w:val="23"/>
+        </w:numPr>
+        <w:jc w:val="both"/>
+        <w:rPr>
+          <w:sz w:val="24"/>
+          <w:szCs w:val="24"/>
+        </w:rPr>
+      </w:pPr>
+      <w:r>
+        <w:rPr>
+          <w:sz w:val="24"/>
+          <w:szCs w:val="24"/>
+        </w:rPr>
+        <w:t>No cenário 4 o gestor envia solicitação de medicamentos para o posto de saúde.</w:t>
+      </w:r>
+    </w:p>
+    <w:p>
+      <w:pPr>
+        <w:pStyle w:val="Corpodetexto"/>
+        <w:numPr>
+          <w:ilvl w:val="0"/>
+          <w:numId w:val="23"/>
+        </w:numPr>
+        <w:jc w:val="both"/>
+        <w:rPr>
+          <w:sz w:val="24"/>
+          <w:szCs w:val="24"/>
+        </w:rPr>
+      </w:pPr>
+      <w:r>
+        <w:rPr>
+          <w:sz w:val="24"/>
+          <w:szCs w:val="24"/>
+        </w:rPr>
+        <w:t>No cenário 4 o gestor tendo realizado a solicitação desloga do sistema.</w:t>
+      </w:r>
+    </w:p>
+    <w:p>
+      <w:pPr>
+        <w:pStyle w:val="Corpodetexto"/>
+        <w:ind w:left="0"/>
+        <w:jc w:val="both"/>
+        <w:rPr>
+          <w:sz w:val="24"/>
+          <w:szCs w:val="24"/>
+        </w:rPr>
       </w:pPr>
     </w:p>
     <w:p>
@@ -899,42 +1788,32 @@
         <w:jc w:val="both"/>
         <w:rPr>
           <w:rFonts w:ascii="Times New Roman" w:hAnsi="Times New Roman"/>
-        </w:rPr>
-      </w:pPr>
-      <w:proofErr w:type="spellStart"/>
+          <w:szCs w:val="24"/>
+        </w:rPr>
+      </w:pPr>
       <w:r>
         <w:rPr>
           <w:rFonts w:ascii="Times New Roman" w:hAnsi="Times New Roman"/>
-        </w:rPr>
-        <w:t>Pós</w:t>
-      </w:r>
-      <w:proofErr w:type="spellEnd"/>
-      <w:r>
+          <w:szCs w:val="24"/>
+        </w:rPr>
+        <w:t>Pós condições</w:t>
+      </w:r>
+    </w:p>
+    <w:p>
+      <w:pPr>
+        <w:pStyle w:val="Ttulo2"/>
+        <w:jc w:val="both"/>
         <w:rPr>
           <w:rFonts w:ascii="Times New Roman" w:hAnsi="Times New Roman"/>
-        </w:rPr>
-        <w:t xml:space="preserve"> </w:t>
-      </w:r>
-      <w:proofErr w:type="spellStart"/>
+          <w:sz w:val="24"/>
+          <w:szCs w:val="24"/>
+        </w:rPr>
+      </w:pPr>
       <w:r>
         <w:rPr>
           <w:rFonts w:ascii="Times New Roman" w:hAnsi="Times New Roman"/>
-        </w:rPr>
-        <w:t>condições</w:t>
-      </w:r>
-      <w:proofErr w:type="spellEnd"/>
-    </w:p>
-    <w:p>
-      <w:pPr>
-        <w:pStyle w:val="Ttulo2"/>
-        <w:jc w:val="both"/>
-        <w:rPr>
-          <w:rFonts w:ascii="Times New Roman" w:hAnsi="Times New Roman"/>
-        </w:rPr>
-      </w:pPr>
-      <w:r>
-        <w:rPr>
-          <w:rFonts w:ascii="Times New Roman" w:hAnsi="Times New Roman"/>
+          <w:sz w:val="24"/>
+          <w:szCs w:val="24"/>
         </w:rPr>
         <w:t>Pós condição 1</w:t>
       </w:r>
@@ -947,25 +1826,19 @@
           <w:numId w:val="15"/>
         </w:numPr>
         <w:jc w:val="both"/>
-      </w:pPr>
-      <w:r>
-        <w:t>O desenvolvedor deve manter o sistema de software atualizado, de forma que as informações apresentadas ao usuário final devem ser as mais recentes.</w:t>
-      </w:r>
-    </w:p>
-    <w:p>
-      <w:pPr>
-        <w:pStyle w:val="Corpodetexto"/>
-        <w:numPr>
-          <w:ilvl w:val="0"/>
-          <w:numId w:val="15"/>
-        </w:numPr>
-        <w:jc w:val="both"/>
-      </w:pPr>
-      <w:r>
-        <w:t>O desenvolvedor deve manter um ciclo de atualização do sistema de software.</w:t>
-      </w:r>
-    </w:p>
-    <w:p/>
+        <w:rPr>
+          <w:sz w:val="24"/>
+          <w:szCs w:val="24"/>
+        </w:rPr>
+      </w:pPr>
+      <w:r>
+        <w:rPr>
+          <w:sz w:val="24"/>
+          <w:szCs w:val="24"/>
+        </w:rPr>
+        <w:t>O gestor ao realizar alguma alteração nos medicamentos ele deve atualizar o sistema, de forma que o cidadão tenha informações atualizadas.</w:t>
+      </w:r>
+    </w:p>
     <w:p/>
     <w:sectPr>
       <w:headerReference w:type="default" r:id="rId8"/>
@@ -1310,7 +2183,7 @@
             <w:rPr>
               <w:sz w:val="20"/>
             </w:rPr>
-            <w:t>27</w:t>
+            <w:t>04</w:t>
           </w:r>
           <w:r>
             <w:rPr>
@@ -1322,7 +2195,7 @@
             <w:rPr>
               <w:sz w:val="20"/>
             </w:rPr>
-            <w:t>08</w:t>
+            <w:t>09</w:t>
           </w:r>
           <w:r>
             <w:rPr>
@@ -2048,6 +2921,264 @@
     </w:lvl>
   </w:abstractNum>
   <w:abstractNum w:abstractNumId="7" w15:restartNumberingAfterBreak="0">
+    <w:nsid w:val="16917DAE"/>
+    <w:multiLevelType w:val="hybridMultilevel"/>
+    <w:tmpl w:val="9DDC679E"/>
+    <w:lvl w:ilvl="0" w:tplc="0416000F">
+      <w:start w:val="1"/>
+      <w:numFmt w:val="decimal"/>
+      <w:lvlText w:val="%1."/>
+      <w:lvlJc w:val="left"/>
+      <w:pPr>
+        <w:ind w:left="1080" w:hanging="360"/>
+      </w:pPr>
+    </w:lvl>
+    <w:lvl w:ilvl="1" w:tplc="04160019" w:tentative="1">
+      <w:start w:val="1"/>
+      <w:numFmt w:val="lowerLetter"/>
+      <w:lvlText w:val="%2."/>
+      <w:lvlJc w:val="left"/>
+      <w:pPr>
+        <w:ind w:left="1800" w:hanging="360"/>
+      </w:pPr>
+    </w:lvl>
+    <w:lvl w:ilvl="2" w:tplc="0416001B" w:tentative="1">
+      <w:start w:val="1"/>
+      <w:numFmt w:val="lowerRoman"/>
+      <w:lvlText w:val="%3."/>
+      <w:lvlJc w:val="right"/>
+      <w:pPr>
+        <w:ind w:left="2520" w:hanging="180"/>
+      </w:pPr>
+    </w:lvl>
+    <w:lvl w:ilvl="3" w:tplc="0416000F" w:tentative="1">
+      <w:start w:val="1"/>
+      <w:numFmt w:val="decimal"/>
+      <w:lvlText w:val="%4."/>
+      <w:lvlJc w:val="left"/>
+      <w:pPr>
+        <w:ind w:left="3240" w:hanging="360"/>
+      </w:pPr>
+    </w:lvl>
+    <w:lvl w:ilvl="4" w:tplc="04160019" w:tentative="1">
+      <w:start w:val="1"/>
+      <w:numFmt w:val="lowerLetter"/>
+      <w:lvlText w:val="%5."/>
+      <w:lvlJc w:val="left"/>
+      <w:pPr>
+        <w:ind w:left="3960" w:hanging="360"/>
+      </w:pPr>
+    </w:lvl>
+    <w:lvl w:ilvl="5" w:tplc="0416001B" w:tentative="1">
+      <w:start w:val="1"/>
+      <w:numFmt w:val="lowerRoman"/>
+      <w:lvlText w:val="%6."/>
+      <w:lvlJc w:val="right"/>
+      <w:pPr>
+        <w:ind w:left="4680" w:hanging="180"/>
+      </w:pPr>
+    </w:lvl>
+    <w:lvl w:ilvl="6" w:tplc="0416000F" w:tentative="1">
+      <w:start w:val="1"/>
+      <w:numFmt w:val="decimal"/>
+      <w:lvlText w:val="%7."/>
+      <w:lvlJc w:val="left"/>
+      <w:pPr>
+        <w:ind w:left="5400" w:hanging="360"/>
+      </w:pPr>
+    </w:lvl>
+    <w:lvl w:ilvl="7" w:tplc="04160019" w:tentative="1">
+      <w:start w:val="1"/>
+      <w:numFmt w:val="lowerLetter"/>
+      <w:lvlText w:val="%8."/>
+      <w:lvlJc w:val="left"/>
+      <w:pPr>
+        <w:ind w:left="6120" w:hanging="360"/>
+      </w:pPr>
+    </w:lvl>
+    <w:lvl w:ilvl="8" w:tplc="0416001B" w:tentative="1">
+      <w:start w:val="1"/>
+      <w:numFmt w:val="lowerRoman"/>
+      <w:lvlText w:val="%9."/>
+      <w:lvlJc w:val="right"/>
+      <w:pPr>
+        <w:ind w:left="6840" w:hanging="180"/>
+      </w:pPr>
+    </w:lvl>
+  </w:abstractNum>
+  <w:abstractNum w:abstractNumId="8" w15:restartNumberingAfterBreak="0">
+    <w:nsid w:val="1DF86FF4"/>
+    <w:multiLevelType w:val="hybridMultilevel"/>
+    <w:tmpl w:val="66E4CED0"/>
+    <w:lvl w:ilvl="0" w:tplc="0416000F">
+      <w:start w:val="1"/>
+      <w:numFmt w:val="decimal"/>
+      <w:lvlText w:val="%1."/>
+      <w:lvlJc w:val="left"/>
+      <w:pPr>
+        <w:ind w:left="1440" w:hanging="360"/>
+      </w:pPr>
+    </w:lvl>
+    <w:lvl w:ilvl="1" w:tplc="04160019" w:tentative="1">
+      <w:start w:val="1"/>
+      <w:numFmt w:val="lowerLetter"/>
+      <w:lvlText w:val="%2."/>
+      <w:lvlJc w:val="left"/>
+      <w:pPr>
+        <w:ind w:left="2160" w:hanging="360"/>
+      </w:pPr>
+    </w:lvl>
+    <w:lvl w:ilvl="2" w:tplc="0416001B" w:tentative="1">
+      <w:start w:val="1"/>
+      <w:numFmt w:val="lowerRoman"/>
+      <w:lvlText w:val="%3."/>
+      <w:lvlJc w:val="right"/>
+      <w:pPr>
+        <w:ind w:left="2880" w:hanging="180"/>
+      </w:pPr>
+    </w:lvl>
+    <w:lvl w:ilvl="3" w:tplc="0416000F" w:tentative="1">
+      <w:start w:val="1"/>
+      <w:numFmt w:val="decimal"/>
+      <w:lvlText w:val="%4."/>
+      <w:lvlJc w:val="left"/>
+      <w:pPr>
+        <w:ind w:left="3600" w:hanging="360"/>
+      </w:pPr>
+    </w:lvl>
+    <w:lvl w:ilvl="4" w:tplc="04160019" w:tentative="1">
+      <w:start w:val="1"/>
+      <w:numFmt w:val="lowerLetter"/>
+      <w:lvlText w:val="%5."/>
+      <w:lvlJc w:val="left"/>
+      <w:pPr>
+        <w:ind w:left="4320" w:hanging="360"/>
+      </w:pPr>
+    </w:lvl>
+    <w:lvl w:ilvl="5" w:tplc="0416001B" w:tentative="1">
+      <w:start w:val="1"/>
+      <w:numFmt w:val="lowerRoman"/>
+      <w:lvlText w:val="%6."/>
+      <w:lvlJc w:val="right"/>
+      <w:pPr>
+        <w:ind w:left="5040" w:hanging="180"/>
+      </w:pPr>
+    </w:lvl>
+    <w:lvl w:ilvl="6" w:tplc="0416000F" w:tentative="1">
+      <w:start w:val="1"/>
+      <w:numFmt w:val="decimal"/>
+      <w:lvlText w:val="%7."/>
+      <w:lvlJc w:val="left"/>
+      <w:pPr>
+        <w:ind w:left="5760" w:hanging="360"/>
+      </w:pPr>
+    </w:lvl>
+    <w:lvl w:ilvl="7" w:tplc="04160019" w:tentative="1">
+      <w:start w:val="1"/>
+      <w:numFmt w:val="lowerLetter"/>
+      <w:lvlText w:val="%8."/>
+      <w:lvlJc w:val="left"/>
+      <w:pPr>
+        <w:ind w:left="6480" w:hanging="360"/>
+      </w:pPr>
+    </w:lvl>
+    <w:lvl w:ilvl="8" w:tplc="0416001B" w:tentative="1">
+      <w:start w:val="1"/>
+      <w:numFmt w:val="lowerRoman"/>
+      <w:lvlText w:val="%9."/>
+      <w:lvlJc w:val="right"/>
+      <w:pPr>
+        <w:ind w:left="7200" w:hanging="180"/>
+      </w:pPr>
+    </w:lvl>
+  </w:abstractNum>
+  <w:abstractNum w:abstractNumId="9" w15:restartNumberingAfterBreak="0">
+    <w:nsid w:val="22787E11"/>
+    <w:multiLevelType w:val="hybridMultilevel"/>
+    <w:tmpl w:val="4022A5E4"/>
+    <w:lvl w:ilvl="0" w:tplc="0416000F">
+      <w:start w:val="1"/>
+      <w:numFmt w:val="decimal"/>
+      <w:lvlText w:val="%1."/>
+      <w:lvlJc w:val="left"/>
+      <w:pPr>
+        <w:ind w:left="1440" w:hanging="360"/>
+      </w:pPr>
+    </w:lvl>
+    <w:lvl w:ilvl="1" w:tplc="04160019" w:tentative="1">
+      <w:start w:val="1"/>
+      <w:numFmt w:val="lowerLetter"/>
+      <w:lvlText w:val="%2."/>
+      <w:lvlJc w:val="left"/>
+      <w:pPr>
+        <w:ind w:left="2160" w:hanging="360"/>
+      </w:pPr>
+    </w:lvl>
+    <w:lvl w:ilvl="2" w:tplc="0416001B" w:tentative="1">
+      <w:start w:val="1"/>
+      <w:numFmt w:val="lowerRoman"/>
+      <w:lvlText w:val="%3."/>
+      <w:lvlJc w:val="right"/>
+      <w:pPr>
+        <w:ind w:left="2880" w:hanging="180"/>
+      </w:pPr>
+    </w:lvl>
+    <w:lvl w:ilvl="3" w:tplc="0416000F" w:tentative="1">
+      <w:start w:val="1"/>
+      <w:numFmt w:val="decimal"/>
+      <w:lvlText w:val="%4."/>
+      <w:lvlJc w:val="left"/>
+      <w:pPr>
+        <w:ind w:left="3600" w:hanging="360"/>
+      </w:pPr>
+    </w:lvl>
+    <w:lvl w:ilvl="4" w:tplc="04160019" w:tentative="1">
+      <w:start w:val="1"/>
+      <w:numFmt w:val="lowerLetter"/>
+      <w:lvlText w:val="%5."/>
+      <w:lvlJc w:val="left"/>
+      <w:pPr>
+        <w:ind w:left="4320" w:hanging="360"/>
+      </w:pPr>
+    </w:lvl>
+    <w:lvl w:ilvl="5" w:tplc="0416001B" w:tentative="1">
+      <w:start w:val="1"/>
+      <w:numFmt w:val="lowerRoman"/>
+      <w:lvlText w:val="%6."/>
+      <w:lvlJc w:val="right"/>
+      <w:pPr>
+        <w:ind w:left="5040" w:hanging="180"/>
+      </w:pPr>
+    </w:lvl>
+    <w:lvl w:ilvl="6" w:tplc="0416000F" w:tentative="1">
+      <w:start w:val="1"/>
+      <w:numFmt w:val="decimal"/>
+      <w:lvlText w:val="%7."/>
+      <w:lvlJc w:val="left"/>
+      <w:pPr>
+        <w:ind w:left="5760" w:hanging="360"/>
+      </w:pPr>
+    </w:lvl>
+    <w:lvl w:ilvl="7" w:tplc="04160019" w:tentative="1">
+      <w:start w:val="1"/>
+      <w:numFmt w:val="lowerLetter"/>
+      <w:lvlText w:val="%8."/>
+      <w:lvlJc w:val="left"/>
+      <w:pPr>
+        <w:ind w:left="6480" w:hanging="360"/>
+      </w:pPr>
+    </w:lvl>
+    <w:lvl w:ilvl="8" w:tplc="0416001B" w:tentative="1">
+      <w:start w:val="1"/>
+      <w:numFmt w:val="lowerRoman"/>
+      <w:lvlText w:val="%9."/>
+      <w:lvlJc w:val="right"/>
+      <w:pPr>
+        <w:ind w:left="7200" w:hanging="180"/>
+      </w:pPr>
+    </w:lvl>
+  </w:abstractNum>
+  <w:abstractNum w:abstractNumId="10" w15:restartNumberingAfterBreak="0">
     <w:nsid w:val="2AA53996"/>
     <w:multiLevelType w:val="hybridMultilevel"/>
     <w:tmpl w:val="1A34A9EE"/>
@@ -2136,7 +3267,93 @@
       </w:pPr>
     </w:lvl>
   </w:abstractNum>
-  <w:abstractNum w:abstractNumId="8" w15:restartNumberingAfterBreak="0">
+  <w:abstractNum w:abstractNumId="11" w15:restartNumberingAfterBreak="0">
+    <w:nsid w:val="30A448E1"/>
+    <w:multiLevelType w:val="hybridMultilevel"/>
+    <w:tmpl w:val="3F202566"/>
+    <w:lvl w:ilvl="0" w:tplc="0416000F">
+      <w:start w:val="1"/>
+      <w:numFmt w:val="decimal"/>
+      <w:lvlText w:val="%1."/>
+      <w:lvlJc w:val="left"/>
+      <w:pPr>
+        <w:ind w:left="720" w:hanging="360"/>
+      </w:pPr>
+    </w:lvl>
+    <w:lvl w:ilvl="1" w:tplc="04160019" w:tentative="1">
+      <w:start w:val="1"/>
+      <w:numFmt w:val="lowerLetter"/>
+      <w:lvlText w:val="%2."/>
+      <w:lvlJc w:val="left"/>
+      <w:pPr>
+        <w:ind w:left="1440" w:hanging="360"/>
+      </w:pPr>
+    </w:lvl>
+    <w:lvl w:ilvl="2" w:tplc="0416001B" w:tentative="1">
+      <w:start w:val="1"/>
+      <w:numFmt w:val="lowerRoman"/>
+      <w:lvlText w:val="%3."/>
+      <w:lvlJc w:val="right"/>
+      <w:pPr>
+        <w:ind w:left="2160" w:hanging="180"/>
+      </w:pPr>
+    </w:lvl>
+    <w:lvl w:ilvl="3" w:tplc="0416000F" w:tentative="1">
+      <w:start w:val="1"/>
+      <w:numFmt w:val="decimal"/>
+      <w:lvlText w:val="%4."/>
+      <w:lvlJc w:val="left"/>
+      <w:pPr>
+        <w:ind w:left="2880" w:hanging="360"/>
+      </w:pPr>
+    </w:lvl>
+    <w:lvl w:ilvl="4" w:tplc="04160019" w:tentative="1">
+      <w:start w:val="1"/>
+      <w:numFmt w:val="lowerLetter"/>
+      <w:lvlText w:val="%5."/>
+      <w:lvlJc w:val="left"/>
+      <w:pPr>
+        <w:ind w:left="3600" w:hanging="360"/>
+      </w:pPr>
+    </w:lvl>
+    <w:lvl w:ilvl="5" w:tplc="0416001B" w:tentative="1">
+      <w:start w:val="1"/>
+      <w:numFmt w:val="lowerRoman"/>
+      <w:lvlText w:val="%6."/>
+      <w:lvlJc w:val="right"/>
+      <w:pPr>
+        <w:ind w:left="4320" w:hanging="180"/>
+      </w:pPr>
+    </w:lvl>
+    <w:lvl w:ilvl="6" w:tplc="0416000F" w:tentative="1">
+      <w:start w:val="1"/>
+      <w:numFmt w:val="decimal"/>
+      <w:lvlText w:val="%7."/>
+      <w:lvlJc w:val="left"/>
+      <w:pPr>
+        <w:ind w:left="5040" w:hanging="360"/>
+      </w:pPr>
+    </w:lvl>
+    <w:lvl w:ilvl="7" w:tplc="04160019" w:tentative="1">
+      <w:start w:val="1"/>
+      <w:numFmt w:val="lowerLetter"/>
+      <w:lvlText w:val="%8."/>
+      <w:lvlJc w:val="left"/>
+      <w:pPr>
+        <w:ind w:left="5760" w:hanging="360"/>
+      </w:pPr>
+    </w:lvl>
+    <w:lvl w:ilvl="8" w:tplc="0416001B" w:tentative="1">
+      <w:start w:val="1"/>
+      <w:numFmt w:val="lowerRoman"/>
+      <w:lvlText w:val="%9."/>
+      <w:lvlJc w:val="right"/>
+      <w:pPr>
+        <w:ind w:left="6480" w:hanging="180"/>
+      </w:pPr>
+    </w:lvl>
+  </w:abstractNum>
+  <w:abstractNum w:abstractNumId="12" w15:restartNumberingAfterBreak="0">
     <w:nsid w:val="318E60BF"/>
     <w:multiLevelType w:val="hybridMultilevel"/>
     <w:tmpl w:val="8E56102C"/>
@@ -2249,7 +3466,7 @@
       </w:pPr>
     </w:lvl>
   </w:abstractNum>
-  <w:abstractNum w:abstractNumId="9" w15:restartNumberingAfterBreak="0">
+  <w:abstractNum w:abstractNumId="13" w15:restartNumberingAfterBreak="0">
     <w:nsid w:val="3AD67191"/>
     <w:multiLevelType w:val="hybridMultilevel"/>
     <w:tmpl w:val="14CC398A"/>
@@ -2362,7 +3579,7 @@
       </w:pPr>
     </w:lvl>
   </w:abstractNum>
-  <w:abstractNum w:abstractNumId="10" w15:restartNumberingAfterBreak="0">
+  <w:abstractNum w:abstractNumId="14" w15:restartNumberingAfterBreak="0">
     <w:nsid w:val="3CB2338F"/>
     <w:multiLevelType w:val="hybridMultilevel"/>
     <w:tmpl w:val="601A1AA6"/>
@@ -2451,7 +3668,7 @@
       </w:pPr>
     </w:lvl>
   </w:abstractNum>
-  <w:abstractNum w:abstractNumId="11" w15:restartNumberingAfterBreak="0">
+  <w:abstractNum w:abstractNumId="15" w15:restartNumberingAfterBreak="0">
     <w:nsid w:val="3CF666D0"/>
     <w:multiLevelType w:val="hybridMultilevel"/>
     <w:tmpl w:val="3C8E6698"/>
@@ -2540,7 +3757,7 @@
       </w:pPr>
     </w:lvl>
   </w:abstractNum>
-  <w:abstractNum w:abstractNumId="12" w15:restartNumberingAfterBreak="0">
+  <w:abstractNum w:abstractNumId="16" w15:restartNumberingAfterBreak="0">
     <w:nsid w:val="4211538E"/>
     <w:multiLevelType w:val="hybridMultilevel"/>
     <w:tmpl w:val="9D983F04"/>
@@ -2629,7 +3846,179 @@
       </w:pPr>
     </w:lvl>
   </w:abstractNum>
-  <w:abstractNum w:abstractNumId="13" w15:restartNumberingAfterBreak="0">
+  <w:abstractNum w:abstractNumId="17" w15:restartNumberingAfterBreak="0">
+    <w:nsid w:val="4F7B73C6"/>
+    <w:multiLevelType w:val="hybridMultilevel"/>
+    <w:tmpl w:val="6F047696"/>
+    <w:lvl w:ilvl="0" w:tplc="0416000F">
+      <w:start w:val="1"/>
+      <w:numFmt w:val="decimal"/>
+      <w:lvlText w:val="%1."/>
+      <w:lvlJc w:val="left"/>
+      <w:pPr>
+        <w:ind w:left="1440" w:hanging="360"/>
+      </w:pPr>
+    </w:lvl>
+    <w:lvl w:ilvl="1" w:tplc="04160019" w:tentative="1">
+      <w:start w:val="1"/>
+      <w:numFmt w:val="lowerLetter"/>
+      <w:lvlText w:val="%2."/>
+      <w:lvlJc w:val="left"/>
+      <w:pPr>
+        <w:ind w:left="2160" w:hanging="360"/>
+      </w:pPr>
+    </w:lvl>
+    <w:lvl w:ilvl="2" w:tplc="0416001B" w:tentative="1">
+      <w:start w:val="1"/>
+      <w:numFmt w:val="lowerRoman"/>
+      <w:lvlText w:val="%3."/>
+      <w:lvlJc w:val="right"/>
+      <w:pPr>
+        <w:ind w:left="2880" w:hanging="180"/>
+      </w:pPr>
+    </w:lvl>
+    <w:lvl w:ilvl="3" w:tplc="0416000F" w:tentative="1">
+      <w:start w:val="1"/>
+      <w:numFmt w:val="decimal"/>
+      <w:lvlText w:val="%4."/>
+      <w:lvlJc w:val="left"/>
+      <w:pPr>
+        <w:ind w:left="3600" w:hanging="360"/>
+      </w:pPr>
+    </w:lvl>
+    <w:lvl w:ilvl="4" w:tplc="04160019" w:tentative="1">
+      <w:start w:val="1"/>
+      <w:numFmt w:val="lowerLetter"/>
+      <w:lvlText w:val="%5."/>
+      <w:lvlJc w:val="left"/>
+      <w:pPr>
+        <w:ind w:left="4320" w:hanging="360"/>
+      </w:pPr>
+    </w:lvl>
+    <w:lvl w:ilvl="5" w:tplc="0416001B" w:tentative="1">
+      <w:start w:val="1"/>
+      <w:numFmt w:val="lowerRoman"/>
+      <w:lvlText w:val="%6."/>
+      <w:lvlJc w:val="right"/>
+      <w:pPr>
+        <w:ind w:left="5040" w:hanging="180"/>
+      </w:pPr>
+    </w:lvl>
+    <w:lvl w:ilvl="6" w:tplc="0416000F" w:tentative="1">
+      <w:start w:val="1"/>
+      <w:numFmt w:val="decimal"/>
+      <w:lvlText w:val="%7."/>
+      <w:lvlJc w:val="left"/>
+      <w:pPr>
+        <w:ind w:left="5760" w:hanging="360"/>
+      </w:pPr>
+    </w:lvl>
+    <w:lvl w:ilvl="7" w:tplc="04160019" w:tentative="1">
+      <w:start w:val="1"/>
+      <w:numFmt w:val="lowerLetter"/>
+      <w:lvlText w:val="%8."/>
+      <w:lvlJc w:val="left"/>
+      <w:pPr>
+        <w:ind w:left="6480" w:hanging="360"/>
+      </w:pPr>
+    </w:lvl>
+    <w:lvl w:ilvl="8" w:tplc="0416001B" w:tentative="1">
+      <w:start w:val="1"/>
+      <w:numFmt w:val="lowerRoman"/>
+      <w:lvlText w:val="%9."/>
+      <w:lvlJc w:val="right"/>
+      <w:pPr>
+        <w:ind w:left="7200" w:hanging="180"/>
+      </w:pPr>
+    </w:lvl>
+  </w:abstractNum>
+  <w:abstractNum w:abstractNumId="18" w15:restartNumberingAfterBreak="0">
+    <w:nsid w:val="519C1357"/>
+    <w:multiLevelType w:val="hybridMultilevel"/>
+    <w:tmpl w:val="24949ACE"/>
+    <w:lvl w:ilvl="0" w:tplc="0416000F">
+      <w:start w:val="1"/>
+      <w:numFmt w:val="decimal"/>
+      <w:lvlText w:val="%1."/>
+      <w:lvlJc w:val="left"/>
+      <w:pPr>
+        <w:ind w:left="1440" w:hanging="360"/>
+      </w:pPr>
+    </w:lvl>
+    <w:lvl w:ilvl="1" w:tplc="04160019" w:tentative="1">
+      <w:start w:val="1"/>
+      <w:numFmt w:val="lowerLetter"/>
+      <w:lvlText w:val="%2."/>
+      <w:lvlJc w:val="left"/>
+      <w:pPr>
+        <w:ind w:left="2160" w:hanging="360"/>
+      </w:pPr>
+    </w:lvl>
+    <w:lvl w:ilvl="2" w:tplc="0416001B" w:tentative="1">
+      <w:start w:val="1"/>
+      <w:numFmt w:val="lowerRoman"/>
+      <w:lvlText w:val="%3."/>
+      <w:lvlJc w:val="right"/>
+      <w:pPr>
+        <w:ind w:left="2880" w:hanging="180"/>
+      </w:pPr>
+    </w:lvl>
+    <w:lvl w:ilvl="3" w:tplc="0416000F" w:tentative="1">
+      <w:start w:val="1"/>
+      <w:numFmt w:val="decimal"/>
+      <w:lvlText w:val="%4."/>
+      <w:lvlJc w:val="left"/>
+      <w:pPr>
+        <w:ind w:left="3600" w:hanging="360"/>
+      </w:pPr>
+    </w:lvl>
+    <w:lvl w:ilvl="4" w:tplc="04160019" w:tentative="1">
+      <w:start w:val="1"/>
+      <w:numFmt w:val="lowerLetter"/>
+      <w:lvlText w:val="%5."/>
+      <w:lvlJc w:val="left"/>
+      <w:pPr>
+        <w:ind w:left="4320" w:hanging="360"/>
+      </w:pPr>
+    </w:lvl>
+    <w:lvl w:ilvl="5" w:tplc="0416001B" w:tentative="1">
+      <w:start w:val="1"/>
+      <w:numFmt w:val="lowerRoman"/>
+      <w:lvlText w:val="%6."/>
+      <w:lvlJc w:val="right"/>
+      <w:pPr>
+        <w:ind w:left="5040" w:hanging="180"/>
+      </w:pPr>
+    </w:lvl>
+    <w:lvl w:ilvl="6" w:tplc="0416000F" w:tentative="1">
+      <w:start w:val="1"/>
+      <w:numFmt w:val="decimal"/>
+      <w:lvlText w:val="%7."/>
+      <w:lvlJc w:val="left"/>
+      <w:pPr>
+        <w:ind w:left="5760" w:hanging="360"/>
+      </w:pPr>
+    </w:lvl>
+    <w:lvl w:ilvl="7" w:tplc="04160019" w:tentative="1">
+      <w:start w:val="1"/>
+      <w:numFmt w:val="lowerLetter"/>
+      <w:lvlText w:val="%8."/>
+      <w:lvlJc w:val="left"/>
+      <w:pPr>
+        <w:ind w:left="6480" w:hanging="360"/>
+      </w:pPr>
+    </w:lvl>
+    <w:lvl w:ilvl="8" w:tplc="0416001B" w:tentative="1">
+      <w:start w:val="1"/>
+      <w:numFmt w:val="lowerRoman"/>
+      <w:lvlText w:val="%9."/>
+      <w:lvlJc w:val="right"/>
+      <w:pPr>
+        <w:ind w:left="7200" w:hanging="180"/>
+      </w:pPr>
+    </w:lvl>
+  </w:abstractNum>
+  <w:abstractNum w:abstractNumId="19" w15:restartNumberingAfterBreak="0">
     <w:nsid w:val="5BD37CDA"/>
     <w:multiLevelType w:val="hybridMultilevel"/>
     <w:tmpl w:val="2AC89B4A"/>
@@ -2742,7 +4131,7 @@
       </w:pPr>
     </w:lvl>
   </w:abstractNum>
-  <w:abstractNum w:abstractNumId="14" w15:restartNumberingAfterBreak="0">
+  <w:abstractNum w:abstractNumId="20" w15:restartNumberingAfterBreak="0">
     <w:nsid w:val="7156498D"/>
     <w:multiLevelType w:val="hybridMultilevel"/>
     <w:tmpl w:val="2BB2CEC0"/>
@@ -2828,6 +4217,92 @@
       <w:lvlJc w:val="right"/>
       <w:pPr>
         <w:ind w:left="7095" w:hanging="180"/>
+      </w:pPr>
+    </w:lvl>
+  </w:abstractNum>
+  <w:abstractNum w:abstractNumId="21" w15:restartNumberingAfterBreak="0">
+    <w:nsid w:val="738C16DC"/>
+    <w:multiLevelType w:val="hybridMultilevel"/>
+    <w:tmpl w:val="383A89B0"/>
+    <w:lvl w:ilvl="0" w:tplc="0416000F">
+      <w:start w:val="1"/>
+      <w:numFmt w:val="decimal"/>
+      <w:lvlText w:val="%1."/>
+      <w:lvlJc w:val="left"/>
+      <w:pPr>
+        <w:ind w:left="2160" w:hanging="360"/>
+      </w:pPr>
+    </w:lvl>
+    <w:lvl w:ilvl="1" w:tplc="04160019" w:tentative="1">
+      <w:start w:val="1"/>
+      <w:numFmt w:val="lowerLetter"/>
+      <w:lvlText w:val="%2."/>
+      <w:lvlJc w:val="left"/>
+      <w:pPr>
+        <w:ind w:left="2880" w:hanging="360"/>
+      </w:pPr>
+    </w:lvl>
+    <w:lvl w:ilvl="2" w:tplc="0416001B" w:tentative="1">
+      <w:start w:val="1"/>
+      <w:numFmt w:val="lowerRoman"/>
+      <w:lvlText w:val="%3."/>
+      <w:lvlJc w:val="right"/>
+      <w:pPr>
+        <w:ind w:left="3600" w:hanging="180"/>
+      </w:pPr>
+    </w:lvl>
+    <w:lvl w:ilvl="3" w:tplc="0416000F" w:tentative="1">
+      <w:start w:val="1"/>
+      <w:numFmt w:val="decimal"/>
+      <w:lvlText w:val="%4."/>
+      <w:lvlJc w:val="left"/>
+      <w:pPr>
+        <w:ind w:left="4320" w:hanging="360"/>
+      </w:pPr>
+    </w:lvl>
+    <w:lvl w:ilvl="4" w:tplc="04160019" w:tentative="1">
+      <w:start w:val="1"/>
+      <w:numFmt w:val="lowerLetter"/>
+      <w:lvlText w:val="%5."/>
+      <w:lvlJc w:val="left"/>
+      <w:pPr>
+        <w:ind w:left="5040" w:hanging="360"/>
+      </w:pPr>
+    </w:lvl>
+    <w:lvl w:ilvl="5" w:tplc="0416001B" w:tentative="1">
+      <w:start w:val="1"/>
+      <w:numFmt w:val="lowerRoman"/>
+      <w:lvlText w:val="%6."/>
+      <w:lvlJc w:val="right"/>
+      <w:pPr>
+        <w:ind w:left="5760" w:hanging="180"/>
+      </w:pPr>
+    </w:lvl>
+    <w:lvl w:ilvl="6" w:tplc="0416000F" w:tentative="1">
+      <w:start w:val="1"/>
+      <w:numFmt w:val="decimal"/>
+      <w:lvlText w:val="%7."/>
+      <w:lvlJc w:val="left"/>
+      <w:pPr>
+        <w:ind w:left="6480" w:hanging="360"/>
+      </w:pPr>
+    </w:lvl>
+    <w:lvl w:ilvl="7" w:tplc="04160019" w:tentative="1">
+      <w:start w:val="1"/>
+      <w:numFmt w:val="lowerLetter"/>
+      <w:lvlText w:val="%8."/>
+      <w:lvlJc w:val="left"/>
+      <w:pPr>
+        <w:ind w:left="7200" w:hanging="360"/>
+      </w:pPr>
+    </w:lvl>
+    <w:lvl w:ilvl="8" w:tplc="0416001B" w:tentative="1">
+      <w:start w:val="1"/>
+      <w:numFmt w:val="lowerRoman"/>
+      <w:lvlText w:val="%9."/>
+      <w:lvlJc w:val="right"/>
+      <w:pPr>
+        <w:ind w:left="7920" w:hanging="180"/>
       </w:pPr>
     </w:lvl>
   </w:abstractNum>
@@ -2844,13 +4319,13 @@
     <w:abstractNumId w:val="2"/>
   </w:num>
   <w:num w:numId="5" w16cid:durableId="738400139">
-    <w:abstractNumId w:val="13"/>
+    <w:abstractNumId w:val="19"/>
   </w:num>
   <w:num w:numId="6" w16cid:durableId="1721201553">
-    <w:abstractNumId w:val="8"/>
+    <w:abstractNumId w:val="12"/>
   </w:num>
   <w:num w:numId="7" w16cid:durableId="1491024179">
-    <w:abstractNumId w:val="9"/>
+    <w:abstractNumId w:val="13"/>
   </w:num>
   <w:num w:numId="8" w16cid:durableId="646664591">
     <w:abstractNumId w:val="1"/>
@@ -2859,25 +4334,46 @@
     <w:abstractNumId w:val="3"/>
   </w:num>
   <w:num w:numId="10" w16cid:durableId="300815364">
-    <w:abstractNumId w:val="10"/>
+    <w:abstractNumId w:val="14"/>
   </w:num>
   <w:num w:numId="11" w16cid:durableId="2015448689">
     <w:abstractNumId w:val="4"/>
   </w:num>
   <w:num w:numId="12" w16cid:durableId="984553857">
-    <w:abstractNumId w:val="7"/>
+    <w:abstractNumId w:val="10"/>
   </w:num>
   <w:num w:numId="13" w16cid:durableId="1402757149">
     <w:abstractNumId w:val="6"/>
   </w:num>
   <w:num w:numId="14" w16cid:durableId="1315990211">
-    <w:abstractNumId w:val="12"/>
+    <w:abstractNumId w:val="16"/>
   </w:num>
   <w:num w:numId="15" w16cid:durableId="2106001898">
-    <w:abstractNumId w:val="14"/>
+    <w:abstractNumId w:val="20"/>
   </w:num>
   <w:num w:numId="16" w16cid:durableId="189417843">
+    <w:abstractNumId w:val="15"/>
+  </w:num>
+  <w:num w:numId="17" w16cid:durableId="1412195504">
+    <w:abstractNumId w:val="21"/>
+  </w:num>
+  <w:num w:numId="18" w16cid:durableId="1191577414">
     <w:abstractNumId w:val="11"/>
+  </w:num>
+  <w:num w:numId="19" w16cid:durableId="1982298187">
+    <w:abstractNumId w:val="9"/>
+  </w:num>
+  <w:num w:numId="20" w16cid:durableId="1683169630">
+    <w:abstractNumId w:val="18"/>
+  </w:num>
+  <w:num w:numId="21" w16cid:durableId="889653670">
+    <w:abstractNumId w:val="17"/>
+  </w:num>
+  <w:num w:numId="22" w16cid:durableId="98566584">
+    <w:abstractNumId w:val="7"/>
+  </w:num>
+  <w:num w:numId="23" w16cid:durableId="1495755937">
+    <w:abstractNumId w:val="8"/>
   </w:num>
 </w:numbering>
 </file>

</xml_diff>